<commit_message>
ANDROID : Fix bugs delete
ORAL : Continue rapport
</commit_message>
<xml_diff>
--- a/Rapport.docx
+++ b/Rapport.docx
@@ -23,7 +23,7 @@
       <w:r>
         <w:rPr>
           <w:noProof/>
-          <w:lang w:val="fr-FR" w:eastAsia="en-GB"/>
+          <w:lang w:eastAsia="en-GB"/>
         </w:rPr>
         <w:drawing>
           <wp:anchor distT="0" distB="0" distL="114300" distR="114300" simplePos="0" relativeHeight="251658240" behindDoc="1" locked="0" layoutInCell="1" allowOverlap="1">
@@ -135,6 +135,10 @@
     <w:sdt>
       <w:sdtPr>
         <w:rPr>
+          <w:rFonts w:asciiTheme="minorHAnsi" w:eastAsiaTheme="minorEastAsia" w:hAnsiTheme="minorHAnsi" w:cstheme="minorBidi"/>
+          <w:color w:val="auto"/>
+          <w:sz w:val="22"/>
+          <w:szCs w:val="22"/>
           <w:lang w:val="fr-FR"/>
         </w:rPr>
         <w:id w:val="2099594445"/>
@@ -145,13 +149,9 @@
       </w:sdtPr>
       <w:sdtEndPr>
         <w:rPr>
-          <w:rFonts w:asciiTheme="minorHAnsi" w:eastAsiaTheme="minorEastAsia" w:hAnsiTheme="minorHAnsi" w:cstheme="minorBidi"/>
           <w:b/>
           <w:bCs/>
           <w:noProof/>
-          <w:color w:val="auto"/>
-          <w:sz w:val="22"/>
-          <w:szCs w:val="22"/>
         </w:rPr>
       </w:sdtEndPr>
       <w:sdtContent>
@@ -198,7 +198,7 @@
             </w:rPr>
             <w:fldChar w:fldCharType="separate"/>
           </w:r>
-          <w:hyperlink w:anchor="_Toc504552421" w:history="1">
+          <w:hyperlink w:anchor="_Toc504556279" w:history="1">
             <w:r>
               <w:rPr>
                 <w:rStyle w:val="Hyperlink"/>
@@ -226,7 +226,7 @@
                 <w:noProof/>
                 <w:webHidden/>
               </w:rPr>
-              <w:instrText xml:space="preserve"> PAGEREF _Toc504552421 \h </w:instrText>
+              <w:instrText xml:space="preserve"> PAGEREF _Toc504556279 \h </w:instrText>
             </w:r>
             <w:r>
               <w:rPr>
@@ -269,7 +269,7 @@
               <w:lang w:eastAsia="en-GB"/>
             </w:rPr>
           </w:pPr>
-          <w:hyperlink w:anchor="_Toc504552422" w:history="1">
+          <w:hyperlink w:anchor="_Toc504556280" w:history="1">
             <w:r>
               <w:rPr>
                 <w:rStyle w:val="Hyperlink"/>
@@ -312,7 +312,7 @@
                 <w:noProof/>
                 <w:webHidden/>
               </w:rPr>
-              <w:instrText xml:space="preserve"> PAGEREF _Toc504552422 \h </w:instrText>
+              <w:instrText xml:space="preserve"> PAGEREF _Toc504556280 \h </w:instrText>
             </w:r>
             <w:r>
               <w:rPr>
@@ -352,9 +352,10 @@
             </w:tabs>
             <w:rPr>
               <w:noProof/>
+              <w:lang w:eastAsia="en-GB"/>
             </w:rPr>
           </w:pPr>
-          <w:hyperlink w:anchor="_Toc504552423" w:history="1">
+          <w:hyperlink w:anchor="_Toc504556281" w:history="1">
             <w:r>
               <w:rPr>
                 <w:rStyle w:val="Hyperlink"/>
@@ -366,6 +367,7 @@
             <w:r>
               <w:rPr>
                 <w:noProof/>
+                <w:lang w:eastAsia="en-GB"/>
               </w:rPr>
               <w:tab/>
             </w:r>
@@ -396,7 +398,7 @@
                 <w:noProof/>
                 <w:webHidden/>
               </w:rPr>
-              <w:instrText xml:space="preserve"> PAGEREF _Toc504552423 \h </w:instrText>
+              <w:instrText xml:space="preserve"> PAGEREF _Toc504556281 \h </w:instrText>
             </w:r>
             <w:r>
               <w:rPr>
@@ -436,9 +438,10 @@
             </w:tabs>
             <w:rPr>
               <w:noProof/>
+              <w:lang w:eastAsia="en-GB"/>
             </w:rPr>
           </w:pPr>
-          <w:hyperlink w:anchor="_Toc504552424" w:history="1">
+          <w:hyperlink w:anchor="_Toc504556282" w:history="1">
             <w:r>
               <w:rPr>
                 <w:rStyle w:val="Hyperlink"/>
@@ -450,6 +453,7 @@
             <w:r>
               <w:rPr>
                 <w:noProof/>
+                <w:lang w:eastAsia="en-GB"/>
               </w:rPr>
               <w:tab/>
             </w:r>
@@ -480,7 +484,7 @@
                 <w:noProof/>
                 <w:webHidden/>
               </w:rPr>
-              <w:instrText xml:space="preserve"> PAGEREF _Toc504552424 \h </w:instrText>
+              <w:instrText xml:space="preserve"> PAGEREF _Toc504556282 \h </w:instrText>
             </w:r>
             <w:r>
               <w:rPr>
@@ -520,9 +524,10 @@
             </w:tabs>
             <w:rPr>
               <w:noProof/>
+              <w:lang w:eastAsia="en-GB"/>
             </w:rPr>
           </w:pPr>
-          <w:hyperlink w:anchor="_Toc504552425" w:history="1">
+          <w:hyperlink w:anchor="_Toc504556283" w:history="1">
             <w:r>
               <w:rPr>
                 <w:rStyle w:val="Hyperlink"/>
@@ -534,6 +539,7 @@
             <w:r>
               <w:rPr>
                 <w:noProof/>
+                <w:lang w:eastAsia="en-GB"/>
               </w:rPr>
               <w:tab/>
             </w:r>
@@ -564,7 +570,7 @@
                 <w:noProof/>
                 <w:webHidden/>
               </w:rPr>
-              <w:instrText xml:space="preserve"> PAGEREF _Toc504552425 \h </w:instrText>
+              <w:instrText xml:space="preserve"> PAGEREF _Toc504556283 \h </w:instrText>
             </w:r>
             <w:r>
               <w:rPr>
@@ -604,9 +610,10 @@
             </w:tabs>
             <w:rPr>
               <w:noProof/>
+              <w:lang w:eastAsia="en-GB"/>
             </w:rPr>
           </w:pPr>
-          <w:hyperlink w:anchor="_Toc504552426" w:history="1">
+          <w:hyperlink w:anchor="_Toc504556284" w:history="1">
             <w:r>
               <w:rPr>
                 <w:rStyle w:val="Hyperlink"/>
@@ -618,6 +625,7 @@
             <w:r>
               <w:rPr>
                 <w:noProof/>
+                <w:lang w:eastAsia="en-GB"/>
               </w:rPr>
               <w:tab/>
             </w:r>
@@ -648,7 +656,7 @@
                 <w:noProof/>
                 <w:webHidden/>
               </w:rPr>
-              <w:instrText xml:space="preserve"> PAGEREF _Toc504552426 \h </w:instrText>
+              <w:instrText xml:space="preserve"> PAGEREF _Toc504556284 \h </w:instrText>
             </w:r>
             <w:r>
               <w:rPr>
@@ -688,9 +696,10 @@
             </w:tabs>
             <w:rPr>
               <w:noProof/>
+              <w:lang w:eastAsia="en-GB"/>
             </w:rPr>
           </w:pPr>
-          <w:hyperlink w:anchor="_Toc504552427" w:history="1">
+          <w:hyperlink w:anchor="_Toc504556285" w:history="1">
             <w:r>
               <w:rPr>
                 <w:rStyle w:val="Hyperlink"/>
@@ -702,6 +711,7 @@
             <w:r>
               <w:rPr>
                 <w:noProof/>
+                <w:lang w:eastAsia="en-GB"/>
               </w:rPr>
               <w:tab/>
             </w:r>
@@ -732,7 +742,7 @@
                 <w:noProof/>
                 <w:webHidden/>
               </w:rPr>
-              <w:instrText xml:space="preserve"> PAGEREF _Toc504552427 \h </w:instrText>
+              <w:instrText xml:space="preserve"> PAGEREF _Toc504556285 \h </w:instrText>
             </w:r>
             <w:r>
               <w:rPr>
@@ -772,9 +782,10 @@
             </w:tabs>
             <w:rPr>
               <w:noProof/>
+              <w:lang w:eastAsia="en-GB"/>
             </w:rPr>
           </w:pPr>
-          <w:hyperlink w:anchor="_Toc504552428" w:history="1">
+          <w:hyperlink w:anchor="_Toc504556286" w:history="1">
             <w:r>
               <w:rPr>
                 <w:rStyle w:val="Hyperlink"/>
@@ -786,6 +797,7 @@
             <w:r>
               <w:rPr>
                 <w:noProof/>
+                <w:lang w:eastAsia="en-GB"/>
               </w:rPr>
               <w:tab/>
             </w:r>
@@ -816,7 +828,7 @@
                 <w:noProof/>
                 <w:webHidden/>
               </w:rPr>
-              <w:instrText xml:space="preserve"> PAGEREF _Toc504552428 \h </w:instrText>
+              <w:instrText xml:space="preserve"> PAGEREF _Toc504556286 \h </w:instrText>
             </w:r>
             <w:r>
               <w:rPr>
@@ -837,6 +849,1035 @@
                 <w:webHidden/>
               </w:rPr>
               <w:t>4</w:t>
+            </w:r>
+            <w:r>
+              <w:rPr>
+                <w:noProof/>
+                <w:webHidden/>
+              </w:rPr>
+              <w:fldChar w:fldCharType="end"/>
+            </w:r>
+          </w:hyperlink>
+        </w:p>
+        <w:p>
+          <w:pPr>
+            <w:pStyle w:val="TOC1"/>
+            <w:tabs>
+              <w:tab w:val="left" w:pos="440"/>
+              <w:tab w:val="right" w:leader="dot" w:pos="9016"/>
+            </w:tabs>
+            <w:rPr>
+              <w:noProof/>
+              <w:lang w:eastAsia="en-GB"/>
+            </w:rPr>
+          </w:pPr>
+          <w:hyperlink w:anchor="_Toc504556287" w:history="1">
+            <w:r>
+              <w:rPr>
+                <w:rStyle w:val="Hyperlink"/>
+                <w:noProof/>
+                <w:lang w:val="fr-FR"/>
+              </w:rPr>
+              <w:t>2-</w:t>
+            </w:r>
+            <w:r>
+              <w:rPr>
+                <w:noProof/>
+                <w:lang w:eastAsia="en-GB"/>
+              </w:rPr>
+              <w:tab/>
+            </w:r>
+            <w:r>
+              <w:rPr>
+                <w:rStyle w:val="Hyperlink"/>
+                <w:noProof/>
+                <w:lang w:val="fr-FR"/>
+              </w:rPr>
+              <w:t>Spécifications fonctionnelles et techniques</w:t>
+            </w:r>
+            <w:r>
+              <w:rPr>
+                <w:noProof/>
+                <w:webHidden/>
+              </w:rPr>
+              <w:tab/>
+            </w:r>
+            <w:r>
+              <w:rPr>
+                <w:noProof/>
+                <w:webHidden/>
+              </w:rPr>
+              <w:fldChar w:fldCharType="begin"/>
+            </w:r>
+            <w:r>
+              <w:rPr>
+                <w:noProof/>
+                <w:webHidden/>
+              </w:rPr>
+              <w:instrText xml:space="preserve"> PAGEREF _Toc504556287 \h </w:instrText>
+            </w:r>
+            <w:r>
+              <w:rPr>
+                <w:noProof/>
+                <w:webHidden/>
+              </w:rPr>
+            </w:r>
+            <w:r>
+              <w:rPr>
+                <w:noProof/>
+                <w:webHidden/>
+              </w:rPr>
+              <w:fldChar w:fldCharType="separate"/>
+            </w:r>
+            <w:r>
+              <w:rPr>
+                <w:noProof/>
+                <w:webHidden/>
+              </w:rPr>
+              <w:t>5</w:t>
+            </w:r>
+            <w:r>
+              <w:rPr>
+                <w:noProof/>
+                <w:webHidden/>
+              </w:rPr>
+              <w:fldChar w:fldCharType="end"/>
+            </w:r>
+          </w:hyperlink>
+        </w:p>
+        <w:p>
+          <w:pPr>
+            <w:pStyle w:val="TOC2"/>
+            <w:tabs>
+              <w:tab w:val="left" w:pos="660"/>
+              <w:tab w:val="right" w:leader="dot" w:pos="9016"/>
+            </w:tabs>
+            <w:rPr>
+              <w:noProof/>
+              <w:lang w:eastAsia="en-GB"/>
+            </w:rPr>
+          </w:pPr>
+          <w:hyperlink w:anchor="_Toc504556288" w:history="1">
+            <w:r>
+              <w:rPr>
+                <w:rStyle w:val="Hyperlink"/>
+                <w:noProof/>
+                <w:lang w:val="fr-FR"/>
+              </w:rPr>
+              <w:t>a)</w:t>
+            </w:r>
+            <w:r>
+              <w:rPr>
+                <w:noProof/>
+                <w:lang w:eastAsia="en-GB"/>
+              </w:rPr>
+              <w:tab/>
+            </w:r>
+            <w:r>
+              <w:rPr>
+                <w:rStyle w:val="Hyperlink"/>
+                <w:noProof/>
+                <w:lang w:val="fr-FR"/>
+              </w:rPr>
+              <w:t>Spécifications front-end WEB</w:t>
+            </w:r>
+            <w:r>
+              <w:rPr>
+                <w:noProof/>
+                <w:webHidden/>
+              </w:rPr>
+              <w:tab/>
+            </w:r>
+            <w:r>
+              <w:rPr>
+                <w:noProof/>
+                <w:webHidden/>
+              </w:rPr>
+              <w:fldChar w:fldCharType="begin"/>
+            </w:r>
+            <w:r>
+              <w:rPr>
+                <w:noProof/>
+                <w:webHidden/>
+              </w:rPr>
+              <w:instrText xml:space="preserve"> PAGEREF _Toc504556288 \h </w:instrText>
+            </w:r>
+            <w:r>
+              <w:rPr>
+                <w:noProof/>
+                <w:webHidden/>
+              </w:rPr>
+            </w:r>
+            <w:r>
+              <w:rPr>
+                <w:noProof/>
+                <w:webHidden/>
+              </w:rPr>
+              <w:fldChar w:fldCharType="separate"/>
+            </w:r>
+            <w:r>
+              <w:rPr>
+                <w:noProof/>
+                <w:webHidden/>
+              </w:rPr>
+              <w:t>5</w:t>
+            </w:r>
+            <w:r>
+              <w:rPr>
+                <w:noProof/>
+                <w:webHidden/>
+              </w:rPr>
+              <w:fldChar w:fldCharType="end"/>
+            </w:r>
+          </w:hyperlink>
+        </w:p>
+        <w:p>
+          <w:pPr>
+            <w:pStyle w:val="TOC3"/>
+            <w:tabs>
+              <w:tab w:val="left" w:pos="880"/>
+              <w:tab w:val="right" w:leader="dot" w:pos="9016"/>
+            </w:tabs>
+            <w:rPr>
+              <w:noProof/>
+              <w:lang w:eastAsia="en-GB"/>
+            </w:rPr>
+          </w:pPr>
+          <w:hyperlink w:anchor="_Toc504556289" w:history="1">
+            <w:r>
+              <w:rPr>
+                <w:rStyle w:val="Hyperlink"/>
+                <w:noProof/>
+                <w:lang w:val="fr-FR"/>
+              </w:rPr>
+              <w:t>1.</w:t>
+            </w:r>
+            <w:r>
+              <w:rPr>
+                <w:noProof/>
+                <w:lang w:eastAsia="en-GB"/>
+              </w:rPr>
+              <w:tab/>
+            </w:r>
+            <w:r>
+              <w:rPr>
+                <w:rStyle w:val="Hyperlink"/>
+                <w:noProof/>
+                <w:lang w:val="fr-FR"/>
+              </w:rPr>
+              <w:t>Navigation</w:t>
+            </w:r>
+            <w:r>
+              <w:rPr>
+                <w:noProof/>
+                <w:webHidden/>
+              </w:rPr>
+              <w:tab/>
+            </w:r>
+            <w:r>
+              <w:rPr>
+                <w:noProof/>
+                <w:webHidden/>
+              </w:rPr>
+              <w:fldChar w:fldCharType="begin"/>
+            </w:r>
+            <w:r>
+              <w:rPr>
+                <w:noProof/>
+                <w:webHidden/>
+              </w:rPr>
+              <w:instrText xml:space="preserve"> PAGEREF _Toc504556289 \h </w:instrText>
+            </w:r>
+            <w:r>
+              <w:rPr>
+                <w:noProof/>
+                <w:webHidden/>
+              </w:rPr>
+            </w:r>
+            <w:r>
+              <w:rPr>
+                <w:noProof/>
+                <w:webHidden/>
+              </w:rPr>
+              <w:fldChar w:fldCharType="separate"/>
+            </w:r>
+            <w:r>
+              <w:rPr>
+                <w:noProof/>
+                <w:webHidden/>
+              </w:rPr>
+              <w:t>5</w:t>
+            </w:r>
+            <w:r>
+              <w:rPr>
+                <w:noProof/>
+                <w:webHidden/>
+              </w:rPr>
+              <w:fldChar w:fldCharType="end"/>
+            </w:r>
+          </w:hyperlink>
+        </w:p>
+        <w:p>
+          <w:pPr>
+            <w:pStyle w:val="TOC3"/>
+            <w:tabs>
+              <w:tab w:val="left" w:pos="880"/>
+              <w:tab w:val="right" w:leader="dot" w:pos="9016"/>
+            </w:tabs>
+            <w:rPr>
+              <w:noProof/>
+              <w:lang w:eastAsia="en-GB"/>
+            </w:rPr>
+          </w:pPr>
+          <w:hyperlink w:anchor="_Toc504556290" w:history="1">
+            <w:r>
+              <w:rPr>
+                <w:rStyle w:val="Hyperlink"/>
+                <w:noProof/>
+                <w:lang w:val="fr-FR"/>
+              </w:rPr>
+              <w:t>2.</w:t>
+            </w:r>
+            <w:r>
+              <w:rPr>
+                <w:noProof/>
+                <w:lang w:eastAsia="en-GB"/>
+              </w:rPr>
+              <w:tab/>
+            </w:r>
+            <w:r>
+              <w:rPr>
+                <w:rStyle w:val="Hyperlink"/>
+                <w:noProof/>
+                <w:lang w:val="fr-FR"/>
+              </w:rPr>
+              <w:t>Communication avec le serveur</w:t>
+            </w:r>
+            <w:r>
+              <w:rPr>
+                <w:noProof/>
+                <w:webHidden/>
+              </w:rPr>
+              <w:tab/>
+            </w:r>
+            <w:r>
+              <w:rPr>
+                <w:noProof/>
+                <w:webHidden/>
+              </w:rPr>
+              <w:fldChar w:fldCharType="begin"/>
+            </w:r>
+            <w:r>
+              <w:rPr>
+                <w:noProof/>
+                <w:webHidden/>
+              </w:rPr>
+              <w:instrText xml:space="preserve"> PAGEREF _Toc504556290 \h </w:instrText>
+            </w:r>
+            <w:r>
+              <w:rPr>
+                <w:noProof/>
+                <w:webHidden/>
+              </w:rPr>
+            </w:r>
+            <w:r>
+              <w:rPr>
+                <w:noProof/>
+                <w:webHidden/>
+              </w:rPr>
+              <w:fldChar w:fldCharType="separate"/>
+            </w:r>
+            <w:r>
+              <w:rPr>
+                <w:noProof/>
+                <w:webHidden/>
+              </w:rPr>
+              <w:t>5</w:t>
+            </w:r>
+            <w:r>
+              <w:rPr>
+                <w:noProof/>
+                <w:webHidden/>
+              </w:rPr>
+              <w:fldChar w:fldCharType="end"/>
+            </w:r>
+          </w:hyperlink>
+        </w:p>
+        <w:p>
+          <w:pPr>
+            <w:pStyle w:val="TOC3"/>
+            <w:tabs>
+              <w:tab w:val="left" w:pos="880"/>
+              <w:tab w:val="right" w:leader="dot" w:pos="9016"/>
+            </w:tabs>
+            <w:rPr>
+              <w:noProof/>
+              <w:lang w:eastAsia="en-GB"/>
+            </w:rPr>
+          </w:pPr>
+          <w:hyperlink w:anchor="_Toc504556291" w:history="1">
+            <w:r>
+              <w:rPr>
+                <w:rStyle w:val="Hyperlink"/>
+                <w:noProof/>
+                <w:lang w:val="fr-FR"/>
+              </w:rPr>
+              <w:t>3.</w:t>
+            </w:r>
+            <w:r>
+              <w:rPr>
+                <w:noProof/>
+                <w:lang w:eastAsia="en-GB"/>
+              </w:rPr>
+              <w:tab/>
+            </w:r>
+            <w:r>
+              <w:rPr>
+                <w:rStyle w:val="Hyperlink"/>
+                <w:noProof/>
+                <w:lang w:val="fr-FR"/>
+              </w:rPr>
+              <w:t>Inscription</w:t>
+            </w:r>
+            <w:r>
+              <w:rPr>
+                <w:noProof/>
+                <w:webHidden/>
+              </w:rPr>
+              <w:tab/>
+            </w:r>
+            <w:r>
+              <w:rPr>
+                <w:noProof/>
+                <w:webHidden/>
+              </w:rPr>
+              <w:fldChar w:fldCharType="begin"/>
+            </w:r>
+            <w:r>
+              <w:rPr>
+                <w:noProof/>
+                <w:webHidden/>
+              </w:rPr>
+              <w:instrText xml:space="preserve"> PAGEREF _Toc504556291 \h </w:instrText>
+            </w:r>
+            <w:r>
+              <w:rPr>
+                <w:noProof/>
+                <w:webHidden/>
+              </w:rPr>
+            </w:r>
+            <w:r>
+              <w:rPr>
+                <w:noProof/>
+                <w:webHidden/>
+              </w:rPr>
+              <w:fldChar w:fldCharType="separate"/>
+            </w:r>
+            <w:r>
+              <w:rPr>
+                <w:noProof/>
+                <w:webHidden/>
+              </w:rPr>
+              <w:t>6</w:t>
+            </w:r>
+            <w:r>
+              <w:rPr>
+                <w:noProof/>
+                <w:webHidden/>
+              </w:rPr>
+              <w:fldChar w:fldCharType="end"/>
+            </w:r>
+          </w:hyperlink>
+        </w:p>
+        <w:p>
+          <w:pPr>
+            <w:pStyle w:val="TOC3"/>
+            <w:tabs>
+              <w:tab w:val="left" w:pos="880"/>
+              <w:tab w:val="right" w:leader="dot" w:pos="9016"/>
+            </w:tabs>
+            <w:rPr>
+              <w:noProof/>
+              <w:lang w:eastAsia="en-GB"/>
+            </w:rPr>
+          </w:pPr>
+          <w:hyperlink w:anchor="_Toc504556292" w:history="1">
+            <w:r>
+              <w:rPr>
+                <w:rStyle w:val="Hyperlink"/>
+                <w:noProof/>
+                <w:lang w:val="fr-FR"/>
+              </w:rPr>
+              <w:t>4.</w:t>
+            </w:r>
+            <w:r>
+              <w:rPr>
+                <w:noProof/>
+                <w:lang w:eastAsia="en-GB"/>
+              </w:rPr>
+              <w:tab/>
+            </w:r>
+            <w:r>
+              <w:rPr>
+                <w:rStyle w:val="Hyperlink"/>
+                <w:noProof/>
+                <w:lang w:val="fr-FR"/>
+              </w:rPr>
+              <w:t>Connexion</w:t>
+            </w:r>
+            <w:r>
+              <w:rPr>
+                <w:noProof/>
+                <w:webHidden/>
+              </w:rPr>
+              <w:tab/>
+            </w:r>
+            <w:r>
+              <w:rPr>
+                <w:noProof/>
+                <w:webHidden/>
+              </w:rPr>
+              <w:fldChar w:fldCharType="begin"/>
+            </w:r>
+            <w:r>
+              <w:rPr>
+                <w:noProof/>
+                <w:webHidden/>
+              </w:rPr>
+              <w:instrText xml:space="preserve"> PAGEREF _Toc504556292 \h </w:instrText>
+            </w:r>
+            <w:r>
+              <w:rPr>
+                <w:noProof/>
+                <w:webHidden/>
+              </w:rPr>
+            </w:r>
+            <w:r>
+              <w:rPr>
+                <w:noProof/>
+                <w:webHidden/>
+              </w:rPr>
+              <w:fldChar w:fldCharType="separate"/>
+            </w:r>
+            <w:r>
+              <w:rPr>
+                <w:noProof/>
+                <w:webHidden/>
+              </w:rPr>
+              <w:t>6</w:t>
+            </w:r>
+            <w:r>
+              <w:rPr>
+                <w:noProof/>
+                <w:webHidden/>
+              </w:rPr>
+              <w:fldChar w:fldCharType="end"/>
+            </w:r>
+          </w:hyperlink>
+        </w:p>
+        <w:p>
+          <w:pPr>
+            <w:pStyle w:val="TOC3"/>
+            <w:tabs>
+              <w:tab w:val="left" w:pos="880"/>
+              <w:tab w:val="right" w:leader="dot" w:pos="9016"/>
+            </w:tabs>
+            <w:rPr>
+              <w:noProof/>
+              <w:lang w:eastAsia="en-GB"/>
+            </w:rPr>
+          </w:pPr>
+          <w:hyperlink w:anchor="_Toc504556293" w:history="1">
+            <w:r>
+              <w:rPr>
+                <w:rStyle w:val="Hyperlink"/>
+                <w:noProof/>
+                <w:lang w:val="fr-FR"/>
+              </w:rPr>
+              <w:t>5.</w:t>
+            </w:r>
+            <w:r>
+              <w:rPr>
+                <w:noProof/>
+                <w:lang w:eastAsia="en-GB"/>
+              </w:rPr>
+              <w:tab/>
+            </w:r>
+            <w:r>
+              <w:rPr>
+                <w:rStyle w:val="Hyperlink"/>
+                <w:noProof/>
+                <w:lang w:val="fr-FR"/>
+              </w:rPr>
+              <w:t>Sécurité</w:t>
+            </w:r>
+            <w:r>
+              <w:rPr>
+                <w:noProof/>
+                <w:webHidden/>
+              </w:rPr>
+              <w:tab/>
+            </w:r>
+            <w:r>
+              <w:rPr>
+                <w:noProof/>
+                <w:webHidden/>
+              </w:rPr>
+              <w:fldChar w:fldCharType="begin"/>
+            </w:r>
+            <w:r>
+              <w:rPr>
+                <w:noProof/>
+                <w:webHidden/>
+              </w:rPr>
+              <w:instrText xml:space="preserve"> PAGEREF _Toc504556293 \h </w:instrText>
+            </w:r>
+            <w:r>
+              <w:rPr>
+                <w:noProof/>
+                <w:webHidden/>
+              </w:rPr>
+            </w:r>
+            <w:r>
+              <w:rPr>
+                <w:noProof/>
+                <w:webHidden/>
+              </w:rPr>
+              <w:fldChar w:fldCharType="separate"/>
+            </w:r>
+            <w:r>
+              <w:rPr>
+                <w:noProof/>
+                <w:webHidden/>
+              </w:rPr>
+              <w:t>6</w:t>
+            </w:r>
+            <w:r>
+              <w:rPr>
+                <w:noProof/>
+                <w:webHidden/>
+              </w:rPr>
+              <w:fldChar w:fldCharType="end"/>
+            </w:r>
+          </w:hyperlink>
+        </w:p>
+        <w:p>
+          <w:pPr>
+            <w:pStyle w:val="TOC3"/>
+            <w:tabs>
+              <w:tab w:val="left" w:pos="880"/>
+              <w:tab w:val="right" w:leader="dot" w:pos="9016"/>
+            </w:tabs>
+            <w:rPr>
+              <w:noProof/>
+              <w:lang w:eastAsia="en-GB"/>
+            </w:rPr>
+          </w:pPr>
+          <w:hyperlink w:anchor="_Toc504556294" w:history="1">
+            <w:r>
+              <w:rPr>
+                <w:rStyle w:val="Hyperlink"/>
+                <w:noProof/>
+                <w:lang w:val="fr-FR"/>
+              </w:rPr>
+              <w:t>6.</w:t>
+            </w:r>
+            <w:r>
+              <w:rPr>
+                <w:noProof/>
+                <w:lang w:eastAsia="en-GB"/>
+              </w:rPr>
+              <w:tab/>
+            </w:r>
+            <w:r>
+              <w:rPr>
+                <w:rStyle w:val="Hyperlink"/>
+                <w:noProof/>
+              </w:rPr>
+              <w:t>Profil</w:t>
+            </w:r>
+            <w:r>
+              <w:rPr>
+                <w:noProof/>
+                <w:webHidden/>
+              </w:rPr>
+              <w:tab/>
+            </w:r>
+            <w:r>
+              <w:rPr>
+                <w:noProof/>
+                <w:webHidden/>
+              </w:rPr>
+              <w:fldChar w:fldCharType="begin"/>
+            </w:r>
+            <w:r>
+              <w:rPr>
+                <w:noProof/>
+                <w:webHidden/>
+              </w:rPr>
+              <w:instrText xml:space="preserve"> PAGEREF _Toc504556294 \h </w:instrText>
+            </w:r>
+            <w:r>
+              <w:rPr>
+                <w:noProof/>
+                <w:webHidden/>
+              </w:rPr>
+            </w:r>
+            <w:r>
+              <w:rPr>
+                <w:noProof/>
+                <w:webHidden/>
+              </w:rPr>
+              <w:fldChar w:fldCharType="separate"/>
+            </w:r>
+            <w:r>
+              <w:rPr>
+                <w:noProof/>
+                <w:webHidden/>
+              </w:rPr>
+              <w:t>7</w:t>
+            </w:r>
+            <w:r>
+              <w:rPr>
+                <w:noProof/>
+                <w:webHidden/>
+              </w:rPr>
+              <w:fldChar w:fldCharType="end"/>
+            </w:r>
+          </w:hyperlink>
+        </w:p>
+        <w:p>
+          <w:pPr>
+            <w:pStyle w:val="TOC3"/>
+            <w:tabs>
+              <w:tab w:val="left" w:pos="880"/>
+              <w:tab w:val="right" w:leader="dot" w:pos="9016"/>
+            </w:tabs>
+            <w:rPr>
+              <w:noProof/>
+              <w:lang w:eastAsia="en-GB"/>
+            </w:rPr>
+          </w:pPr>
+          <w:hyperlink w:anchor="_Toc504556295" w:history="1">
+            <w:r>
+              <w:rPr>
+                <w:rStyle w:val="Hyperlink"/>
+                <w:noProof/>
+              </w:rPr>
+              <w:t>7.</w:t>
+            </w:r>
+            <w:r>
+              <w:rPr>
+                <w:noProof/>
+                <w:lang w:eastAsia="en-GB"/>
+              </w:rPr>
+              <w:tab/>
+            </w:r>
+            <w:r>
+              <w:rPr>
+                <w:rStyle w:val="Hyperlink"/>
+                <w:noProof/>
+              </w:rPr>
+              <w:t>MainPage</w:t>
+            </w:r>
+            <w:r>
+              <w:rPr>
+                <w:noProof/>
+                <w:webHidden/>
+              </w:rPr>
+              <w:tab/>
+            </w:r>
+            <w:r>
+              <w:rPr>
+                <w:noProof/>
+                <w:webHidden/>
+              </w:rPr>
+              <w:fldChar w:fldCharType="begin"/>
+            </w:r>
+            <w:r>
+              <w:rPr>
+                <w:noProof/>
+                <w:webHidden/>
+              </w:rPr>
+              <w:instrText xml:space="preserve"> PAGEREF _Toc504556295 \h </w:instrText>
+            </w:r>
+            <w:r>
+              <w:rPr>
+                <w:noProof/>
+                <w:webHidden/>
+              </w:rPr>
+            </w:r>
+            <w:r>
+              <w:rPr>
+                <w:noProof/>
+                <w:webHidden/>
+              </w:rPr>
+              <w:fldChar w:fldCharType="separate"/>
+            </w:r>
+            <w:r>
+              <w:rPr>
+                <w:noProof/>
+                <w:webHidden/>
+              </w:rPr>
+              <w:t>7</w:t>
+            </w:r>
+            <w:r>
+              <w:rPr>
+                <w:noProof/>
+                <w:webHidden/>
+              </w:rPr>
+              <w:fldChar w:fldCharType="end"/>
+            </w:r>
+          </w:hyperlink>
+        </w:p>
+        <w:p>
+          <w:pPr>
+            <w:pStyle w:val="TOC2"/>
+            <w:tabs>
+              <w:tab w:val="left" w:pos="660"/>
+              <w:tab w:val="right" w:leader="dot" w:pos="9016"/>
+            </w:tabs>
+            <w:rPr>
+              <w:noProof/>
+              <w:lang w:eastAsia="en-GB"/>
+            </w:rPr>
+          </w:pPr>
+          <w:hyperlink w:anchor="_Toc504556296" w:history="1">
+            <w:r>
+              <w:rPr>
+                <w:rStyle w:val="Hyperlink"/>
+                <w:noProof/>
+                <w:lang w:val="fr-FR"/>
+              </w:rPr>
+              <w:t>b)</w:t>
+            </w:r>
+            <w:r>
+              <w:rPr>
+                <w:noProof/>
+                <w:lang w:eastAsia="en-GB"/>
+              </w:rPr>
+              <w:tab/>
+            </w:r>
+            <w:r>
+              <w:rPr>
+                <w:rStyle w:val="Hyperlink"/>
+                <w:noProof/>
+                <w:lang w:val="fr-FR"/>
+              </w:rPr>
+              <w:t>Spécifications front-end mobile</w:t>
+            </w:r>
+            <w:r>
+              <w:rPr>
+                <w:noProof/>
+                <w:webHidden/>
+              </w:rPr>
+              <w:tab/>
+            </w:r>
+            <w:r>
+              <w:rPr>
+                <w:noProof/>
+                <w:webHidden/>
+              </w:rPr>
+              <w:fldChar w:fldCharType="begin"/>
+            </w:r>
+            <w:r>
+              <w:rPr>
+                <w:noProof/>
+                <w:webHidden/>
+              </w:rPr>
+              <w:instrText xml:space="preserve"> PAGEREF _Toc504556296 \h </w:instrText>
+            </w:r>
+            <w:r>
+              <w:rPr>
+                <w:noProof/>
+                <w:webHidden/>
+              </w:rPr>
+            </w:r>
+            <w:r>
+              <w:rPr>
+                <w:noProof/>
+                <w:webHidden/>
+              </w:rPr>
+              <w:fldChar w:fldCharType="separate"/>
+            </w:r>
+            <w:r>
+              <w:rPr>
+                <w:noProof/>
+                <w:webHidden/>
+              </w:rPr>
+              <w:t>7</w:t>
+            </w:r>
+            <w:r>
+              <w:rPr>
+                <w:noProof/>
+                <w:webHidden/>
+              </w:rPr>
+              <w:fldChar w:fldCharType="end"/>
+            </w:r>
+          </w:hyperlink>
+        </w:p>
+        <w:p>
+          <w:pPr>
+            <w:pStyle w:val="TOC2"/>
+            <w:tabs>
+              <w:tab w:val="left" w:pos="660"/>
+              <w:tab w:val="right" w:leader="dot" w:pos="9016"/>
+            </w:tabs>
+            <w:rPr>
+              <w:noProof/>
+              <w:lang w:eastAsia="en-GB"/>
+            </w:rPr>
+          </w:pPr>
+          <w:hyperlink w:anchor="_Toc504556297" w:history="1">
+            <w:r>
+              <w:rPr>
+                <w:rStyle w:val="Hyperlink"/>
+                <w:noProof/>
+                <w:lang w:val="fr-FR"/>
+              </w:rPr>
+              <w:t>c)</w:t>
+            </w:r>
+            <w:r>
+              <w:rPr>
+                <w:noProof/>
+                <w:lang w:eastAsia="en-GB"/>
+              </w:rPr>
+              <w:tab/>
+            </w:r>
+            <w:r>
+              <w:rPr>
+                <w:rStyle w:val="Hyperlink"/>
+                <w:noProof/>
+                <w:lang w:val="fr-FR"/>
+              </w:rPr>
+              <w:t>Spécifications back-end données échangées</w:t>
+            </w:r>
+            <w:r>
+              <w:rPr>
+                <w:noProof/>
+                <w:webHidden/>
+              </w:rPr>
+              <w:tab/>
+            </w:r>
+            <w:r>
+              <w:rPr>
+                <w:noProof/>
+                <w:webHidden/>
+              </w:rPr>
+              <w:fldChar w:fldCharType="begin"/>
+            </w:r>
+            <w:r>
+              <w:rPr>
+                <w:noProof/>
+                <w:webHidden/>
+              </w:rPr>
+              <w:instrText xml:space="preserve"> PAGEREF _Toc504556297 \h </w:instrText>
+            </w:r>
+            <w:r>
+              <w:rPr>
+                <w:noProof/>
+                <w:webHidden/>
+              </w:rPr>
+            </w:r>
+            <w:r>
+              <w:rPr>
+                <w:noProof/>
+                <w:webHidden/>
+              </w:rPr>
+              <w:fldChar w:fldCharType="separate"/>
+            </w:r>
+            <w:r>
+              <w:rPr>
+                <w:noProof/>
+                <w:webHidden/>
+              </w:rPr>
+              <w:t>7</w:t>
+            </w:r>
+            <w:r>
+              <w:rPr>
+                <w:noProof/>
+                <w:webHidden/>
+              </w:rPr>
+              <w:fldChar w:fldCharType="end"/>
+            </w:r>
+          </w:hyperlink>
+        </w:p>
+        <w:p>
+          <w:pPr>
+            <w:pStyle w:val="TOC2"/>
+            <w:tabs>
+              <w:tab w:val="left" w:pos="660"/>
+              <w:tab w:val="right" w:leader="dot" w:pos="9016"/>
+            </w:tabs>
+            <w:rPr>
+              <w:noProof/>
+              <w:lang w:eastAsia="en-GB"/>
+            </w:rPr>
+          </w:pPr>
+          <w:hyperlink w:anchor="_Toc504556298" w:history="1">
+            <w:r>
+              <w:rPr>
+                <w:rStyle w:val="Hyperlink"/>
+                <w:noProof/>
+                <w:lang w:val="fr-FR"/>
+              </w:rPr>
+              <w:t>d)</w:t>
+            </w:r>
+            <w:r>
+              <w:rPr>
+                <w:noProof/>
+                <w:lang w:eastAsia="en-GB"/>
+              </w:rPr>
+              <w:tab/>
+            </w:r>
+            <w:r>
+              <w:rPr>
+                <w:rStyle w:val="Hyperlink"/>
+                <w:noProof/>
+                <w:lang w:val="fr-FR"/>
+              </w:rPr>
+              <w:t>Spécifications back-end données utilisateurs</w:t>
+            </w:r>
+            <w:r>
+              <w:rPr>
+                <w:noProof/>
+                <w:webHidden/>
+              </w:rPr>
+              <w:tab/>
+            </w:r>
+            <w:r>
+              <w:rPr>
+                <w:noProof/>
+                <w:webHidden/>
+              </w:rPr>
+              <w:fldChar w:fldCharType="begin"/>
+            </w:r>
+            <w:r>
+              <w:rPr>
+                <w:noProof/>
+                <w:webHidden/>
+              </w:rPr>
+              <w:instrText xml:space="preserve"> PAGEREF _Toc504556298 \h </w:instrText>
+            </w:r>
+            <w:r>
+              <w:rPr>
+                <w:noProof/>
+                <w:webHidden/>
+              </w:rPr>
+            </w:r>
+            <w:r>
+              <w:rPr>
+                <w:noProof/>
+                <w:webHidden/>
+              </w:rPr>
+              <w:fldChar w:fldCharType="separate"/>
+            </w:r>
+            <w:r>
+              <w:rPr>
+                <w:noProof/>
+                <w:webHidden/>
+              </w:rPr>
+              <w:t>7</w:t>
             </w:r>
             <w:r>
               <w:rPr>
@@ -891,7 +1932,7 @@
           <w:lang w:val="fr-FR"/>
         </w:rPr>
       </w:pPr>
-      <w:bookmarkStart w:id="0" w:name="_Toc504552421"/>
+      <w:bookmarkStart w:id="0" w:name="_Toc504556279"/>
       <w:r>
         <w:rPr>
           <w:lang w:val="fr-FR"/>
@@ -1006,7 +2047,7 @@
           <w:lang w:val="fr-FR"/>
         </w:rPr>
       </w:pPr>
-      <w:bookmarkStart w:id="1" w:name="_Toc504552422"/>
+      <w:bookmarkStart w:id="1" w:name="_Toc504556280"/>
       <w:r>
         <w:rPr>
           <w:lang w:val="fr-FR"/>
@@ -1027,7 +2068,7 @@
           <w:lang w:val="fr-FR"/>
         </w:rPr>
       </w:pPr>
-      <w:bookmarkStart w:id="2" w:name="_Toc504552423"/>
+      <w:bookmarkStart w:id="2" w:name="_Toc504556281"/>
       <w:r>
         <w:rPr>
           <w:lang w:val="fr-FR"/>
@@ -1053,21 +2094,7 @@
         <w:rPr>
           <w:lang w:val="fr-FR"/>
         </w:rPr>
-        <w:t xml:space="preserve">équipe </w:t>
-      </w:r>
-      <w:proofErr w:type="spellStart"/>
-      <w:r>
-        <w:rPr>
-          <w:lang w:val="fr-FR"/>
-        </w:rPr>
-        <w:t>KeepCo</w:t>
-      </w:r>
-      <w:proofErr w:type="spellEnd"/>
-      <w:r>
-        <w:rPr>
-          <w:lang w:val="fr-FR"/>
-        </w:rPr>
-        <w:t xml:space="preserve"> </w:t>
+        <w:t xml:space="preserve">équipe KeepCo </w:t>
       </w:r>
       <w:r>
         <w:rPr>
@@ -1101,21 +2128,7 @@
         <w:rPr>
           <w:lang w:val="fr-FR"/>
         </w:rPr>
-        <w:t xml:space="preserve">Julien </w:t>
-      </w:r>
-      <w:proofErr w:type="spellStart"/>
-      <w:r>
-        <w:rPr>
-          <w:lang w:val="fr-FR"/>
-        </w:rPr>
-        <w:t>Vercamer</w:t>
-      </w:r>
-      <w:proofErr w:type="spellEnd"/>
-      <w:r>
-        <w:rPr>
-          <w:lang w:val="fr-FR"/>
-        </w:rPr>
-        <w:t>, Développeur WEB</w:t>
+        <w:t>Julien Vercamer, Développeur WEB</w:t>
       </w:r>
     </w:p>
     <w:p>
@@ -1143,21 +2156,7 @@
         <w:rPr>
           <w:lang w:val="fr-FR"/>
         </w:rPr>
-        <w:t xml:space="preserve">Olivier </w:t>
-      </w:r>
-      <w:proofErr w:type="spellStart"/>
-      <w:r>
-        <w:rPr>
-          <w:lang w:val="fr-FR"/>
-        </w:rPr>
-        <w:t>Thirion</w:t>
-      </w:r>
-      <w:proofErr w:type="spellEnd"/>
-      <w:r>
-        <w:rPr>
-          <w:lang w:val="fr-FR"/>
-        </w:rPr>
-        <w:t>, Développeur Back-end (données utilisateurs)</w:t>
+        <w:t>Olivier Thirion, Développeur Back-end (données utilisateurs)</w:t>
       </w:r>
     </w:p>
     <w:p>
@@ -1171,7 +2170,7 @@
           <w:lang w:val="fr-FR"/>
         </w:rPr>
       </w:pPr>
-      <w:bookmarkStart w:id="3" w:name="_Toc504552424"/>
+      <w:bookmarkStart w:id="3" w:name="_Toc504556282"/>
       <w:r>
         <w:rPr>
           <w:lang w:val="fr-FR"/>
@@ -1235,21 +2234,7 @@
         <w:rPr>
           <w:lang w:val="fr-FR"/>
         </w:rPr>
-        <w:t xml:space="preserve">Chaque fin de journée, un </w:t>
-      </w:r>
-      <w:proofErr w:type="spellStart"/>
-      <w:r>
-        <w:rPr>
-          <w:lang w:val="fr-FR"/>
-        </w:rPr>
-        <w:t>debrief</w:t>
-      </w:r>
-      <w:proofErr w:type="spellEnd"/>
-      <w:r>
-        <w:rPr>
-          <w:lang w:val="fr-FR"/>
-        </w:rPr>
-        <w:t xml:space="preserve"> sur les avancés de chacun était effectué, afin de déceler plus facilement et rapidement les difficultés et ainsi renforcer les efforts sur les points bloquants. </w:t>
+        <w:t xml:space="preserve">Chaque fin de journée, un debrief sur les avancés de chacun était effectué, afin de déceler plus facilement et rapidement les difficultés et ainsi renforcer les efforts sur les points bloquants. </w:t>
       </w:r>
     </w:p>
     <w:p>
@@ -1271,7 +2256,7 @@
           <w:lang w:val="fr-FR"/>
         </w:rPr>
       </w:pPr>
-      <w:bookmarkStart w:id="4" w:name="_Toc504552425"/>
+      <w:bookmarkStart w:id="4" w:name="_Toc504556283"/>
       <w:r>
         <w:rPr>
           <w:lang w:val="fr-FR"/>
@@ -1297,35 +2282,7 @@
         <w:rPr>
           <w:lang w:val="fr-FR"/>
         </w:rPr>
-        <w:t xml:space="preserve"> : </w:t>
-      </w:r>
-      <w:proofErr w:type="spellStart"/>
-      <w:r>
-        <w:rPr>
-          <w:lang w:val="fr-FR"/>
-        </w:rPr>
-        <w:t>Slack</w:t>
-      </w:r>
-      <w:proofErr w:type="spellEnd"/>
-      <w:r>
-        <w:rPr>
-          <w:lang w:val="fr-FR"/>
-        </w:rPr>
-        <w:t xml:space="preserve">, </w:t>
-      </w:r>
-      <w:proofErr w:type="spellStart"/>
-      <w:r>
-        <w:rPr>
-          <w:lang w:val="fr-FR"/>
-        </w:rPr>
-        <w:t>Trello</w:t>
-      </w:r>
-      <w:proofErr w:type="spellEnd"/>
-      <w:r>
-        <w:rPr>
-          <w:lang w:val="fr-FR"/>
-        </w:rPr>
-        <w:t xml:space="preserve"> et GitHub.</w:t>
+        <w:t> : Slack, Trello et GitHub.</w:t>
       </w:r>
     </w:p>
     <w:p>
@@ -1339,8 +2296,7 @@
           <w:lang w:val="fr-FR"/>
         </w:rPr>
       </w:pPr>
-      <w:bookmarkStart w:id="5" w:name="_Toc504552426"/>
-      <w:proofErr w:type="spellStart"/>
+      <w:bookmarkStart w:id="5" w:name="_Toc504556284"/>
       <w:r>
         <w:rPr>
           <w:lang w:val="fr-FR"/>
@@ -1348,7 +2304,6 @@
         <w:t>Slack</w:t>
       </w:r>
       <w:bookmarkEnd w:id="5"/>
-      <w:proofErr w:type="spellEnd"/>
     </w:p>
     <w:p>
       <w:pPr>
@@ -1361,35 +2316,7 @@
         <w:rPr>
           <w:lang w:val="fr-FR"/>
         </w:rPr>
-        <w:t xml:space="preserve">Nous avons choisi d’utiliser </w:t>
-      </w:r>
-      <w:proofErr w:type="spellStart"/>
-      <w:r>
-        <w:rPr>
-          <w:lang w:val="fr-FR"/>
-        </w:rPr>
-        <w:t>Slack</w:t>
-      </w:r>
-      <w:proofErr w:type="spellEnd"/>
-      <w:r>
-        <w:rPr>
-          <w:lang w:val="fr-FR"/>
-        </w:rPr>
-        <w:t xml:space="preserve"> comme moyen de communication pour notre projet. Grâce à ce logiciel nous avons pu créer plusieurs conversation (une pour chaque partie du projet) afin de ne pas mixer les échanges d’informations et de n’avoir que les informations importantes pour chaque partie. De plus nous avons lié notre logiciel </w:t>
-      </w:r>
-      <w:proofErr w:type="spellStart"/>
-      <w:r>
-        <w:rPr>
-          <w:lang w:val="fr-FR"/>
-        </w:rPr>
-        <w:t>Slack</w:t>
-      </w:r>
-      <w:proofErr w:type="spellEnd"/>
-      <w:r>
-        <w:rPr>
-          <w:lang w:val="fr-FR"/>
-        </w:rPr>
-        <w:t xml:space="preserve"> à notre dossier GitHub, contenant notre projet, afin d’avoir accès et notification dès qu’un Commit était effectué. </w:t>
+        <w:t xml:space="preserve">Nous avons choisi d’utiliser Slack comme moyen de communication pour notre projet. Grâce à ce logiciel nous avons pu créer plusieurs conversation (une pour chaque partie du projet) afin de ne pas mixer les échanges d’informations et de n’avoir que les informations importantes pour chaque partie. De plus nous avons lié notre logiciel Slack à notre dossier GitHub, contenant notre projet, afin d’avoir accès et notification dès qu’un Commit était effectué. </w:t>
       </w:r>
     </w:p>
     <w:p>
@@ -1403,8 +2330,7 @@
           <w:lang w:val="fr-FR"/>
         </w:rPr>
       </w:pPr>
-      <w:bookmarkStart w:id="6" w:name="_Toc504552427"/>
-      <w:proofErr w:type="spellStart"/>
+      <w:bookmarkStart w:id="6" w:name="_Toc504556285"/>
       <w:r>
         <w:rPr>
           <w:lang w:val="fr-FR"/>
@@ -1412,7 +2338,6 @@
         <w:t>Trello</w:t>
       </w:r>
       <w:bookmarkEnd w:id="6"/>
-      <w:proofErr w:type="spellEnd"/>
     </w:p>
     <w:p>
       <w:pPr>
@@ -1452,7 +2377,7 @@
           <w:lang w:val="fr-FR"/>
         </w:rPr>
       </w:pPr>
-      <w:bookmarkStart w:id="7" w:name="_Toc504552428"/>
+      <w:bookmarkStart w:id="7" w:name="_Toc504556286"/>
       <w:r>
         <w:rPr>
           <w:lang w:val="fr-FR"/>
@@ -1486,6 +2411,7 @@
           <w:lang w:val="fr-FR"/>
         </w:rPr>
       </w:pPr>
+      <w:bookmarkStart w:id="8" w:name="_Toc504556287"/>
       <w:r>
         <w:rPr>
           <w:lang w:val="fr-FR"/>
@@ -1493,6 +2419,7 @@
         <w:lastRenderedPageBreak/>
         <w:t>Spécifications fonctionnelles et techniques</w:t>
       </w:r>
+      <w:bookmarkEnd w:id="8"/>
     </w:p>
     <w:p>
       <w:pPr>
@@ -1505,6 +2432,7 @@
           <w:lang w:val="fr-FR"/>
         </w:rPr>
       </w:pPr>
+      <w:bookmarkStart w:id="9" w:name="_Toc504556288"/>
       <w:r>
         <w:rPr>
           <w:lang w:val="fr-FR"/>
@@ -1517,6 +2445,7 @@
         </w:rPr>
         <w:t>WEB</w:t>
       </w:r>
+      <w:bookmarkEnd w:id="9"/>
     </w:p>
     <w:p>
       <w:pPr>
@@ -1535,30 +2464,14 @@
         <w:rPr>
           <w:lang w:val="fr-FR"/>
         </w:rPr>
-        <w:t xml:space="preserve">isi </w:t>
-      </w:r>
-      <w:proofErr w:type="spellStart"/>
-      <w:r>
-        <w:rPr>
-          <w:lang w:val="fr-FR"/>
-        </w:rPr>
-        <w:t>React</w:t>
-      </w:r>
-      <w:proofErr w:type="spellEnd"/>
-      <w:r>
-        <w:rPr>
-          <w:lang w:val="fr-FR"/>
-        </w:rPr>
-        <w:t xml:space="preserve"> pour </w:t>
-      </w:r>
-      <w:proofErr w:type="gramStart"/>
-      <w:r>
-        <w:rPr>
-          <w:lang w:val="fr-FR"/>
-        </w:rPr>
-        <w:t>plusieurs raison</w:t>
-      </w:r>
-      <w:proofErr w:type="gramEnd"/>
+        <w:t>isi React pour plusieurs raison</w:t>
+      </w:r>
+      <w:r>
+        <w:rPr>
+          <w:lang w:val="fr-FR"/>
+        </w:rPr>
+        <w:t>s</w:t>
+      </w:r>
       <w:r>
         <w:rPr>
           <w:lang w:val="fr-FR"/>
@@ -1575,21 +2488,7 @@
         <w:rPr>
           <w:lang w:val="fr-FR"/>
         </w:rPr>
-        <w:t xml:space="preserve">Premièrement, </w:t>
-      </w:r>
-      <w:proofErr w:type="spellStart"/>
-      <w:r>
-        <w:rPr>
-          <w:lang w:val="fr-FR"/>
-        </w:rPr>
-        <w:t>React</w:t>
-      </w:r>
-      <w:proofErr w:type="spellEnd"/>
-      <w:r>
-        <w:rPr>
-          <w:lang w:val="fr-FR"/>
-        </w:rPr>
-        <w:t xml:space="preserve"> apporte une grande rapidité et fluidité dans l’expérience utilisateur grâce à sa gestion du DOM.</w:t>
+        <w:t>Premièrement, React apporte une grande rapidité et fluidité dans l’expérience utilisateur grâce à sa gestion du DOM.</w:t>
       </w:r>
       <w:r>
         <w:rPr>
@@ -1607,63 +2506,19 @@
         <w:rPr>
           <w:lang w:val="fr-FR"/>
         </w:rPr>
-        <w:t xml:space="preserve">upplémentaire à la </w:t>
-      </w:r>
-      <w:proofErr w:type="spellStart"/>
-      <w:proofErr w:type="gramStart"/>
-      <w:r>
-        <w:rPr>
-          <w:lang w:val="fr-FR"/>
-        </w:rPr>
-        <w:t>solution.</w:t>
-      </w:r>
-      <w:r>
-        <w:rPr>
-          <w:lang w:val="fr-FR"/>
-        </w:rPr>
-        <w:t>Enfin</w:t>
-      </w:r>
-      <w:proofErr w:type="spellEnd"/>
-      <w:proofErr w:type="gramEnd"/>
-      <w:r>
-        <w:rPr>
-          <w:lang w:val="fr-FR"/>
-        </w:rPr>
-        <w:t xml:space="preserve">, </w:t>
-      </w:r>
-      <w:proofErr w:type="spellStart"/>
-      <w:r>
-        <w:rPr>
-          <w:lang w:val="fr-FR"/>
-        </w:rPr>
-        <w:t>React</w:t>
-      </w:r>
-      <w:proofErr w:type="spellEnd"/>
-      <w:r>
-        <w:rPr>
-          <w:lang w:val="fr-FR"/>
-        </w:rPr>
-        <w:t xml:space="preserve"> joui d’une grande popularité dans le monde du développement Web actuellement, ce qui a pour avantage de rallier une grande communauté de développeur, et donc de potentie</w:t>
-      </w:r>
-      <w:r>
-        <w:rPr>
-          <w:lang w:val="fr-FR"/>
-        </w:rPr>
-        <w:t xml:space="preserve">l solution à un problème </w:t>
-      </w:r>
-      <w:proofErr w:type="spellStart"/>
-      <w:r>
-        <w:rPr>
-          <w:lang w:val="fr-FR"/>
-        </w:rPr>
-        <w:t>préci</w:t>
-      </w:r>
-      <w:proofErr w:type="spellEnd"/>
-      <w:r>
-        <w:rPr>
-          <w:lang w:val="fr-FR"/>
-        </w:rPr>
-        <w:t>.</w:t>
+        <w:t>upplémentaire à la solution.</w:t>
+      </w:r>
+      <w:r>
+        <w:rPr>
+          <w:lang w:val="fr-FR"/>
+        </w:rPr>
+        <w:t>Enfin, React joui d’une grande popularité dans le monde du développement Web actuellement, ce qui a pour avantage de rallier une grande communauté de développeur, et donc de potentie</w:t>
+      </w:r>
+      <w:r>
+        <w:rPr>
+          <w:lang w:val="fr-FR"/>
+        </w:rPr>
+        <w:t>l solution à un problème préci.</w:t>
       </w:r>
     </w:p>
     <w:p>
@@ -1677,75 +2532,19 @@
         <w:rPr>
           <w:lang w:val="fr-FR"/>
         </w:rPr>
-        <w:t xml:space="preserve">Nous avons également utilisé une collection d’élément lié à la navigation appelé </w:t>
-      </w:r>
-      <w:proofErr w:type="spellStart"/>
-      <w:r>
-        <w:rPr>
-          <w:lang w:val="fr-FR"/>
-        </w:rPr>
-        <w:t>react</w:t>
-      </w:r>
-      <w:proofErr w:type="spellEnd"/>
-      <w:r>
-        <w:rPr>
-          <w:lang w:val="fr-FR"/>
-        </w:rPr>
-        <w:t xml:space="preserve">-router ainsi qu’un </w:t>
-      </w:r>
-      <w:proofErr w:type="spellStart"/>
-      <w:r>
-        <w:rPr>
-          <w:lang w:val="fr-FR"/>
-        </w:rPr>
-        <w:t>framework</w:t>
-      </w:r>
-      <w:proofErr w:type="spellEnd"/>
+        <w:t>Nous avons également utilisé une collection d’élément lié à la navigation appelé react-router ainsi qu’un framework React-bootstrap afin de faciliter le développement.</w:t>
+      </w:r>
       <w:r>
         <w:rPr>
           <w:lang w:val="fr-FR"/>
         </w:rPr>
         <w:t xml:space="preserve"> </w:t>
       </w:r>
-      <w:proofErr w:type="spellStart"/>
-      <w:r>
-        <w:rPr>
-          <w:lang w:val="fr-FR"/>
-        </w:rPr>
-        <w:t>React-bootstrap</w:t>
-      </w:r>
-      <w:proofErr w:type="spellEnd"/>
-      <w:r>
-        <w:rPr>
-          <w:lang w:val="fr-FR"/>
-        </w:rPr>
-        <w:t xml:space="preserve"> afin de faciliter le développement.</w:t>
-      </w:r>
-      <w:r>
-        <w:rPr>
-          <w:lang w:val="fr-FR"/>
-        </w:rPr>
-        <w:t xml:space="preserve"> </w:t>
-      </w:r>
-      <w:r>
-        <w:rPr>
-          <w:lang w:val="fr-FR"/>
-        </w:rPr>
-        <w:t xml:space="preserve">La non utilisation de </w:t>
-      </w:r>
-      <w:proofErr w:type="spellStart"/>
-      <w:r>
-        <w:rPr>
-          <w:lang w:val="fr-FR"/>
-        </w:rPr>
-        <w:t>Redux</w:t>
-      </w:r>
-      <w:proofErr w:type="spellEnd"/>
-      <w:r>
-        <w:rPr>
-          <w:lang w:val="fr-FR"/>
-        </w:rPr>
-        <w:t xml:space="preserve"> est dû à une erreur de jugement dès le départ du projet, et également à un manque de connaissance sur ce principe.</w:t>
+      <w:r>
+        <w:rPr>
+          <w:lang w:val="fr-FR"/>
+        </w:rPr>
+        <w:t>La non utilisation de Redux est dû à une erreur de jugement dès le départ du projet, et également à un manque de connaissance sur ce principe.</w:t>
       </w:r>
     </w:p>
     <w:p>
@@ -1766,12 +2565,14 @@
           <w:lang w:val="fr-FR"/>
         </w:rPr>
       </w:pPr>
+      <w:bookmarkStart w:id="10" w:name="_Toc504556289"/>
       <w:r>
         <w:rPr>
           <w:lang w:val="fr-FR"/>
         </w:rPr>
         <w:t>Navigation</w:t>
       </w:r>
+      <w:bookmarkEnd w:id="10"/>
     </w:p>
     <w:p>
       <w:pPr>
@@ -1784,50 +2585,14 @@
         <w:rPr>
           <w:lang w:val="fr-FR"/>
         </w:rPr>
-        <w:t xml:space="preserve">Nous avons utilisé </w:t>
-      </w:r>
-      <w:proofErr w:type="spellStart"/>
-      <w:r>
-        <w:rPr>
-          <w:lang w:val="fr-FR"/>
-        </w:rPr>
-        <w:t>react</w:t>
-      </w:r>
-      <w:proofErr w:type="spellEnd"/>
-      <w:r>
-        <w:rPr>
-          <w:lang w:val="fr-FR"/>
-        </w:rPr>
-        <w:t>-router pour naviguer entre nos différentes pages. Le principe est le suivant : à chaque URL correspond un composant. La page App.js qui contient la barre de navigation est chargé, avec un composant en plus en fonction de l’</w:t>
-      </w:r>
-      <w:proofErr w:type="spellStart"/>
-      <w:r>
-        <w:rPr>
-          <w:lang w:val="fr-FR"/>
-        </w:rPr>
-        <w:t>URL.Cela</w:t>
-      </w:r>
-      <w:proofErr w:type="spellEnd"/>
-      <w:r>
-        <w:rPr>
-          <w:lang w:val="fr-FR"/>
-        </w:rPr>
-        <w:t xml:space="preserve"> est rendu possible par le composant Routes, qui recense l’ensemble des URL associ</w:t>
-      </w:r>
-      <w:r>
-        <w:rPr>
-          <w:lang w:val="fr-FR"/>
-        </w:rPr>
-        <w:t xml:space="preserve">é à un composant en </w:t>
-      </w:r>
-      <w:proofErr w:type="spellStart"/>
-      <w:r>
-        <w:rPr>
-          <w:lang w:val="fr-FR"/>
-        </w:rPr>
-        <w:t>particulié.</w:t>
-      </w:r>
-      <w:proofErr w:type="spellEnd"/>
+        <w:t>Nous avons utilisé react-router pour naviguer entre nos différentes pages. Le principe est le suivant : à chaque URL correspond un composant. La page App.js qui contient la barre de navigation est chargé, avec un composant en plus en fonction de l’URL.Cela est rendu possible par le composant Routes, qui recense l’ensemble des URL associ</w:t>
+      </w:r>
+      <w:r>
+        <w:rPr>
+          <w:lang w:val="fr-FR"/>
+        </w:rPr>
+        <w:t>é à un composant en particulié.</w:t>
+      </w:r>
     </w:p>
     <w:p>
       <w:pPr>
@@ -1840,35 +2605,7 @@
         <w:rPr>
           <w:lang w:val="fr-FR"/>
         </w:rPr>
-        <w:t xml:space="preserve">Cependant afin de pouvoir communiquer des informations entre ces pages, comme par exemple </w:t>
-      </w:r>
-      <w:proofErr w:type="gramStart"/>
-      <w:r>
-        <w:rPr>
-          <w:lang w:val="fr-FR"/>
-        </w:rPr>
-        <w:t>la socket</w:t>
-      </w:r>
-      <w:proofErr w:type="gramEnd"/>
-      <w:r>
-        <w:rPr>
-          <w:lang w:val="fr-FR"/>
-        </w:rPr>
-        <w:t xml:space="preserve"> de communication et diverses variables lié à l’identification et la navigation, il a fallu créer un composant </w:t>
-      </w:r>
-      <w:proofErr w:type="spellStart"/>
-      <w:r>
-        <w:rPr>
-          <w:lang w:val="fr-FR"/>
-        </w:rPr>
-        <w:t>AppliedRoute</w:t>
-      </w:r>
-      <w:proofErr w:type="spellEnd"/>
-      <w:r>
-        <w:rPr>
-          <w:lang w:val="fr-FR"/>
-        </w:rPr>
-        <w:t xml:space="preserve"> englobant Route et contenant </w:t>
+        <w:t xml:space="preserve">Cependant afin de pouvoir communiquer des informations entre ces pages, comme par exemple la socket de communication et diverses variables lié à l’identification et la navigation, il a fallu créer un composant AppliedRoute englobant Route et contenant </w:t>
       </w:r>
       <w:r>
         <w:rPr>
@@ -1936,35 +2673,7 @@
         <w:rPr>
           <w:lang w:val="fr-FR"/>
         </w:rPr>
-        <w:t xml:space="preserve"> qu’un </w:t>
-      </w:r>
-      <w:proofErr w:type="spellStart"/>
-      <w:r>
-        <w:rPr>
-          <w:lang w:val="fr-FR"/>
-        </w:rPr>
-        <w:t>token</w:t>
-      </w:r>
-      <w:proofErr w:type="spellEnd"/>
-      <w:r>
-        <w:rPr>
-          <w:lang w:val="fr-FR"/>
-        </w:rPr>
-        <w:t xml:space="preserve"> et le rôle </w:t>
-      </w:r>
-      <w:proofErr w:type="gramStart"/>
-      <w:r>
-        <w:rPr>
-          <w:lang w:val="fr-FR"/>
-        </w:rPr>
-        <w:t>( USER</w:t>
-      </w:r>
-      <w:proofErr w:type="gramEnd"/>
-      <w:r>
-        <w:rPr>
-          <w:lang w:val="fr-FR"/>
-        </w:rPr>
-        <w:t xml:space="preserve"> ou ADMIN ) de l’utilisateur</w:t>
+        <w:t xml:space="preserve"> qu’un token et le rôle ( USER ou ADMIN ) de l’utilisateur</w:t>
       </w:r>
       <w:r>
         <w:rPr>
@@ -1976,21 +2685,7 @@
         <w:rPr>
           <w:lang w:val="fr-FR"/>
         </w:rPr>
-        <w:t xml:space="preserve"> sont stockées en local </w:t>
-      </w:r>
-      <w:proofErr w:type="spellStart"/>
-      <w:r>
-        <w:rPr>
-          <w:lang w:val="fr-FR"/>
-        </w:rPr>
-        <w:t>storage</w:t>
-      </w:r>
-      <w:proofErr w:type="spellEnd"/>
-      <w:r>
-        <w:rPr>
-          <w:lang w:val="fr-FR"/>
-        </w:rPr>
-        <w:t>. En fonction du rôle ADMIN ou USER, une redirection s’effectue vers la page consacré</w:t>
+        <w:t xml:space="preserve"> sont stockées en local storage. En fonction du rôle ADMIN ou USER, une redirection s’effectue vers la page consacré</w:t>
       </w:r>
       <w:r>
         <w:rPr>
@@ -2028,21 +2723,7 @@
         <w:rPr>
           <w:lang w:val="fr-FR"/>
         </w:rPr>
-        <w:t xml:space="preserve">De plus, diverses variables lié à l’authentification sont mise à jour et seront transmissent de page en page lors de la navigation, afin de s’assurer que l’utilisateur soit bien toujours connecté, même en cas de </w:t>
-      </w:r>
-      <w:proofErr w:type="spellStart"/>
-      <w:r>
-        <w:rPr>
-          <w:lang w:val="fr-FR"/>
-        </w:rPr>
-        <w:t>refresh</w:t>
-      </w:r>
-      <w:proofErr w:type="spellEnd"/>
-      <w:r>
-        <w:rPr>
-          <w:lang w:val="fr-FR"/>
-        </w:rPr>
-        <w:t xml:space="preserve"> de pag</w:t>
+        <w:t>De plus, diverses variables lié à l’authentification sont mise à jour et seront transmissent de page en page lors de la navigation, afin de s’assurer que l’utilisateur soit bien toujours connecté, même en cas de refresh de pag</w:t>
       </w:r>
       <w:r>
         <w:rPr>
@@ -2054,21 +2735,7 @@
         <w:rPr>
           <w:lang w:val="fr-FR"/>
         </w:rPr>
-        <w:t xml:space="preserve">en changeant manuellement </w:t>
-      </w:r>
-      <w:proofErr w:type="gramStart"/>
-      <w:r>
-        <w:rPr>
-          <w:lang w:val="fr-FR"/>
-        </w:rPr>
-        <w:t>l’URL )</w:t>
-      </w:r>
-      <w:proofErr w:type="gramEnd"/>
-      <w:r>
-        <w:rPr>
-          <w:lang w:val="fr-FR"/>
-        </w:rPr>
-        <w:t>.</w:t>
+        <w:t>en changeant manuellement l’URL ).</w:t>
       </w:r>
     </w:p>
     <w:p>
@@ -2082,12 +2749,14 @@
           <w:lang w:val="fr-FR"/>
         </w:rPr>
       </w:pPr>
+      <w:bookmarkStart w:id="11" w:name="_Toc504556290"/>
       <w:r>
         <w:rPr>
           <w:lang w:val="fr-FR"/>
         </w:rPr>
         <w:t>Communication avec le serveur</w:t>
       </w:r>
+      <w:bookmarkEnd w:id="11"/>
     </w:p>
     <w:p>
       <w:pPr>
@@ -2100,49 +2769,7 @@
         <w:rPr>
           <w:lang w:val="fr-FR"/>
         </w:rPr>
-        <w:t xml:space="preserve">La communication avec le serveur se fait via une socket </w:t>
-      </w:r>
-      <w:proofErr w:type="gramStart"/>
-      <w:r>
-        <w:rPr>
-          <w:lang w:val="fr-FR"/>
-        </w:rPr>
-        <w:t>( socket.io</w:t>
-      </w:r>
-      <w:proofErr w:type="gramEnd"/>
-      <w:r>
-        <w:rPr>
-          <w:lang w:val="fr-FR"/>
-        </w:rPr>
-        <w:t xml:space="preserve"> ). </w:t>
-      </w:r>
-      <w:proofErr w:type="gramStart"/>
-      <w:r>
-        <w:rPr>
-          <w:lang w:val="fr-FR"/>
-        </w:rPr>
-        <w:t>Une socket</w:t>
-      </w:r>
-      <w:proofErr w:type="gramEnd"/>
-      <w:r>
-        <w:rPr>
-          <w:lang w:val="fr-FR"/>
-        </w:rPr>
-        <w:t xml:space="preserve"> est créé avec la création du composant App et est transmise entre les différentes pages. </w:t>
-      </w:r>
-      <w:proofErr w:type="gramStart"/>
-      <w:r>
-        <w:rPr>
-          <w:lang w:val="fr-FR"/>
-        </w:rPr>
-        <w:t>Une unique socket</w:t>
-      </w:r>
-      <w:proofErr w:type="gramEnd"/>
-      <w:r>
-        <w:rPr>
-          <w:lang w:val="fr-FR"/>
-        </w:rPr>
-        <w:t xml:space="preserve"> se charge donc de la totalité des échanges serveur / client spécifique.</w:t>
+        <w:t>La communication avec le serveur se fait via une socket ( socket.io ). Une socket est créé avec la création du composant App et est transmise entre les différentes pages. Une unique socket se charge donc de la totalité des échanges serveur / client spécifique.</w:t>
       </w:r>
     </w:p>
     <w:p>
@@ -2209,6 +2836,7 @@
           <w:lang w:val="fr-FR"/>
         </w:rPr>
       </w:pPr>
+      <w:bookmarkStart w:id="12" w:name="_Toc504556291"/>
       <w:r>
         <w:rPr>
           <w:lang w:val="fr-FR"/>
@@ -2216,6 +2844,7 @@
         <w:lastRenderedPageBreak/>
         <w:t>Inscription</w:t>
       </w:r>
+      <w:bookmarkEnd w:id="12"/>
     </w:p>
     <w:p>
       <w:pPr>
@@ -2240,23 +2869,8 @@
         <w:rPr>
           <w:lang w:val="fr-FR"/>
         </w:rPr>
-        <w:t xml:space="preserve">e compose de la barre de navigation ainsi que d’un composant </w:t>
-      </w:r>
-      <w:proofErr w:type="spellStart"/>
-      <w:r>
-        <w:rPr>
-          <w:lang w:val="fr-FR"/>
-        </w:rPr>
-        <w:t>Signup</w:t>
-      </w:r>
-      <w:proofErr w:type="spellEnd"/>
-      <w:r>
-        <w:rPr>
-          <w:lang w:val="fr-FR"/>
-        </w:rPr>
-        <w:t xml:space="preserve"> contenu dans le fichier </w:t>
-      </w:r>
-      <w:proofErr w:type="gramStart"/>
+        <w:t xml:space="preserve">e compose de la barre de navigation ainsi que d’un composant Signup contenu dans le fichier </w:t>
+      </w:r>
       <w:r>
         <w:rPr>
           <w:i/>
@@ -2268,73 +2882,65 @@
         <w:rPr>
           <w:lang w:val="fr-FR"/>
         </w:rPr>
-        <w:t xml:space="preserve"> .</w:t>
-      </w:r>
-      <w:proofErr w:type="gramEnd"/>
-      <w:r>
-        <w:rPr>
-          <w:lang w:val="fr-FR"/>
-        </w:rPr>
-        <w:t xml:space="preserve"> Dans ce composant, on retrouve dans la fonction </w:t>
-      </w:r>
-      <w:proofErr w:type="spellStart"/>
-      <w:proofErr w:type="gramStart"/>
+        <w:t xml:space="preserve"> . Dans ce composant, on retrouve dans la fonction </w:t>
+      </w:r>
       <w:r>
         <w:rPr>
           <w:i/>
           <w:lang w:val="fr-FR"/>
         </w:rPr>
-        <w:t>render</w:t>
-      </w:r>
-      <w:proofErr w:type="spellEnd"/>
+        <w:t>render()</w:t>
+      </w:r>
+      <w:r>
+        <w:rPr>
+          <w:lang w:val="fr-FR"/>
+        </w:rPr>
+        <w:t xml:space="preserve"> un formulaire contenant des champs issu de react-bootstrap. A chaque modification d’un de ces champs, un json dans le state est mi</w:t>
+      </w:r>
+      <w:r>
+        <w:rPr>
+          <w:lang w:val="fr-FR"/>
+        </w:rPr>
+        <w:t>s</w:t>
+      </w:r>
+      <w:r>
+        <w:rPr>
+          <w:lang w:val="fr-FR"/>
+        </w:rPr>
+        <w:t xml:space="preserve"> à jour, puis envoyé au serveur dès que le bouton </w:t>
+      </w:r>
       <w:r>
         <w:rPr>
           <w:i/>
           <w:lang w:val="fr-FR"/>
         </w:rPr>
-        <w:t>(</w:t>
-      </w:r>
-      <w:proofErr w:type="gramEnd"/>
-      <w:r>
-        <w:rPr>
-          <w:i/>
-          <w:lang w:val="fr-FR"/>
-        </w:rPr>
-        <w:t>)</w:t>
-      </w:r>
-      <w:r>
-        <w:rPr>
-          <w:lang w:val="fr-FR"/>
-        </w:rPr>
-        <w:t xml:space="preserve"> un formulaire contenant des champs issu de </w:t>
-      </w:r>
-      <w:proofErr w:type="spellStart"/>
-      <w:r>
-        <w:rPr>
-          <w:lang w:val="fr-FR"/>
-        </w:rPr>
-        <w:t>react-bootstrap</w:t>
-      </w:r>
-      <w:proofErr w:type="spellEnd"/>
-      <w:r>
-        <w:rPr>
-          <w:lang w:val="fr-FR"/>
-        </w:rPr>
-        <w:t xml:space="preserve">. A chaque modification d’un de ces champs, un </w:t>
-      </w:r>
-      <w:proofErr w:type="spellStart"/>
-      <w:r>
-        <w:rPr>
-          <w:lang w:val="fr-FR"/>
-        </w:rPr>
-        <w:t>json</w:t>
-      </w:r>
-      <w:proofErr w:type="spellEnd"/>
-      <w:r>
-        <w:rPr>
-          <w:lang w:val="fr-FR"/>
-        </w:rPr>
-        <w:t xml:space="preserve"> dans le state est mi</w:t>
+        <w:t>Envoyer</w:t>
+      </w:r>
+      <w:r>
+        <w:rPr>
+          <w:lang w:val="fr-FR"/>
+        </w:rPr>
+        <w:t xml:space="preserve"> est activé.</w:t>
+      </w:r>
+    </w:p>
+    <w:p>
+      <w:pPr>
+        <w:ind w:firstLine="360"/>
+        <w:rPr>
+          <w:lang w:val="fr-FR"/>
+        </w:rPr>
+      </w:pPr>
+      <w:r>
+        <w:rPr>
+          <w:lang w:val="fr-FR"/>
+        </w:rPr>
+        <w:t>Une fonction bloque l’envoie du formulaire tant que des conditions ne sont pas rempli</w:t>
+      </w:r>
+      <w:r>
+        <w:rPr>
+          <w:lang w:val="fr-FR"/>
+        </w:rPr>
+        <w:t>e</w:t>
       </w:r>
       <w:r>
         <w:rPr>
@@ -2346,34 +2952,25 @@
         <w:rPr>
           <w:lang w:val="fr-FR"/>
         </w:rPr>
-        <w:t xml:space="preserve"> à jour, puis envoyé au serveur dès que le bouton </w:t>
-      </w:r>
-      <w:r>
-        <w:rPr>
-          <w:i/>
-          <w:lang w:val="fr-FR"/>
-        </w:rPr>
-        <w:t>Envoyer</w:t>
-      </w:r>
-      <w:r>
-        <w:rPr>
-          <w:lang w:val="fr-FR"/>
-        </w:rPr>
-        <w:t xml:space="preserve"> est activé.</w:t>
-      </w:r>
-    </w:p>
-    <w:p>
-      <w:pPr>
-        <w:ind w:firstLine="360"/>
-        <w:rPr>
-          <w:lang w:val="fr-FR"/>
-        </w:rPr>
-      </w:pPr>
-      <w:r>
-        <w:rPr>
-          <w:lang w:val="fr-FR"/>
-        </w:rPr>
-        <w:t>Une fonction bloque l’envoie du formulaire tant que des conditions ne sont pas rempli</w:t>
+        <w:t>,</w:t>
+      </w:r>
+      <w:r>
+        <w:rPr>
+          <w:lang w:val="fr-FR"/>
+        </w:rPr>
+        <w:t xml:space="preserve"> te</w:t>
+      </w:r>
+      <w:r>
+        <w:rPr>
+          <w:lang w:val="fr-FR"/>
+        </w:rPr>
+        <w:t>l</w:t>
+      </w:r>
+      <w:r>
+        <w:rPr>
+          <w:lang w:val="fr-FR"/>
+        </w:rPr>
+        <w:t>l</w:t>
       </w:r>
       <w:r>
         <w:rPr>
@@ -2385,63 +2982,13 @@
         <w:rPr>
           <w:lang w:val="fr-FR"/>
         </w:rPr>
-        <w:t>s</w:t>
-      </w:r>
-      <w:r>
-        <w:rPr>
-          <w:lang w:val="fr-FR"/>
-        </w:rPr>
-        <w:t>,</w:t>
-      </w:r>
-      <w:r>
-        <w:rPr>
-          <w:lang w:val="fr-FR"/>
-        </w:rPr>
-        <w:t xml:space="preserve"> te</w:t>
-      </w:r>
-      <w:r>
-        <w:rPr>
-          <w:lang w:val="fr-FR"/>
-        </w:rPr>
-        <w:t>l</w:t>
-      </w:r>
-      <w:r>
-        <w:rPr>
-          <w:lang w:val="fr-FR"/>
-        </w:rPr>
-        <w:t>l</w:t>
-      </w:r>
-      <w:r>
-        <w:rPr>
-          <w:lang w:val="fr-FR"/>
-        </w:rPr>
-        <w:t>e</w:t>
-      </w:r>
-      <w:r>
-        <w:rPr>
-          <w:lang w:val="fr-FR"/>
-        </w:rPr>
         <w:t xml:space="preserve"> qu’un format d’adresse valide, ou encore lorsque les champs de vérification du mot de passe et de l’adresse mail de ne sont pas identique</w:t>
       </w:r>
       <w:r>
         <w:rPr>
           <w:lang w:val="fr-FR"/>
         </w:rPr>
-        <w:t xml:space="preserve">s </w:t>
-      </w:r>
-      <w:proofErr w:type="spellStart"/>
-      <w:r>
-        <w:rPr>
-          <w:lang w:val="fr-FR"/>
-        </w:rPr>
-        <w:t>au</w:t>
-      </w:r>
-      <w:proofErr w:type="spellEnd"/>
-      <w:r>
-        <w:rPr>
-          <w:lang w:val="fr-FR"/>
-        </w:rPr>
-        <w:t xml:space="preserve"> champs associé</w:t>
+        <w:t>s au champs associé</w:t>
       </w:r>
       <w:r>
         <w:rPr>
@@ -2459,21 +3006,7 @@
         <w:rPr>
           <w:lang w:val="fr-FR"/>
         </w:rPr>
-        <w:t xml:space="preserve">L’envoie du </w:t>
-      </w:r>
-      <w:proofErr w:type="spellStart"/>
-      <w:r>
-        <w:rPr>
-          <w:lang w:val="fr-FR"/>
-        </w:rPr>
-        <w:t>json</w:t>
-      </w:r>
-      <w:proofErr w:type="spellEnd"/>
-      <w:r>
-        <w:rPr>
-          <w:lang w:val="fr-FR"/>
-        </w:rPr>
-        <w:t xml:space="preserve"> contenant </w:t>
+        <w:t xml:space="preserve">L’envoie du json contenant </w:t>
       </w:r>
       <w:r>
         <w:rPr>
@@ -2512,12 +3045,14 @@
           <w:lang w:val="fr-FR"/>
         </w:rPr>
       </w:pPr>
+      <w:bookmarkStart w:id="13" w:name="_Toc504556292"/>
       <w:r>
         <w:rPr>
           <w:lang w:val="fr-FR"/>
         </w:rPr>
         <w:t>Connexion</w:t>
       </w:r>
+      <w:bookmarkEnd w:id="13"/>
     </w:p>
     <w:p>
       <w:pPr>
@@ -2569,30 +3104,12 @@
         </w:rPr>
         <w:t xml:space="preserve">La fonction </w:t>
       </w:r>
-      <w:proofErr w:type="spellStart"/>
-      <w:proofErr w:type="gramStart"/>
       <w:r>
         <w:rPr>
           <w:i/>
           <w:lang w:val="fr-FR"/>
         </w:rPr>
-        <w:t>render</w:t>
-      </w:r>
-      <w:proofErr w:type="spellEnd"/>
-      <w:r>
-        <w:rPr>
-          <w:i/>
-          <w:lang w:val="fr-FR"/>
-        </w:rPr>
-        <w:t>(</w:t>
-      </w:r>
-      <w:proofErr w:type="gramEnd"/>
-      <w:r>
-        <w:rPr>
-          <w:i/>
-          <w:lang w:val="fr-FR"/>
-        </w:rPr>
-        <w:t>)</w:t>
+        <w:t>render()</w:t>
       </w:r>
       <w:r>
         <w:rPr>
@@ -2630,16 +3147,8 @@
         <w:rPr>
           <w:lang w:val="fr-FR"/>
         </w:rPr>
-        <w:t xml:space="preserve">Une fois le </w:t>
-      </w:r>
-      <w:proofErr w:type="spellStart"/>
-      <w:r>
-        <w:rPr>
-          <w:lang w:val="fr-FR"/>
-        </w:rPr>
-        <w:t>json</w:t>
-      </w:r>
-      <w:proofErr w:type="spellEnd"/>
+        <w:t>Une fois le json</w:t>
+      </w:r>
       <w:r>
         <w:rPr>
           <w:lang w:val="fr-FR"/>
@@ -2686,21 +3195,7 @@
         <w:rPr>
           <w:lang w:val="fr-FR"/>
         </w:rPr>
-        <w:t xml:space="preserve">Dans le cas où la réponse du serveur rejette la demande de connexion, une </w:t>
-      </w:r>
-      <w:proofErr w:type="spellStart"/>
-      <w:r>
-        <w:rPr>
-          <w:lang w:val="fr-FR"/>
-        </w:rPr>
-        <w:t>pop up</w:t>
-      </w:r>
-      <w:proofErr w:type="spellEnd"/>
-      <w:r>
-        <w:rPr>
-          <w:lang w:val="fr-FR"/>
-        </w:rPr>
-        <w:t xml:space="preserve"> informe l’utilisateur du rejet, et laisse la possibilité à l’utilisateur de refaire une demande de connexion.</w:t>
+        <w:t>Dans le cas où la réponse du serveur rejette la demande de connexion, une pop up informe l’utilisateur du rejet, et laisse la possibilité à l’utilisateur de refaire une demande de connexion.</w:t>
       </w:r>
     </w:p>
     <w:p>
@@ -2718,21 +3213,7 @@
         <w:rPr>
           <w:lang w:val="fr-FR"/>
         </w:rPr>
-        <w:t xml:space="preserve">Dans le cas où la réponse du serveur approuve la demande de connexion, une </w:t>
-      </w:r>
-      <w:proofErr w:type="spellStart"/>
-      <w:r>
-        <w:rPr>
-          <w:lang w:val="fr-FR"/>
-        </w:rPr>
-        <w:t>pop up</w:t>
-      </w:r>
-      <w:proofErr w:type="spellEnd"/>
-      <w:r>
-        <w:rPr>
-          <w:lang w:val="fr-FR"/>
-        </w:rPr>
-        <w:t xml:space="preserve"> informe l’utilisateur de l’approbation, et redirige l’utilisateur vers la page d’accueil dans le cas d’un utilisateur simple ou vers la page admin dans le cas d’un </w:t>
+        <w:t xml:space="preserve">Dans le cas où la réponse du serveur approuve la demande de connexion, une pop up informe l’utilisateur de l’approbation, et redirige l’utilisateur vers la page d’accueil dans le cas d’un utilisateur simple ou vers la page admin dans le cas d’un </w:t>
       </w:r>
       <w:r>
         <w:rPr>
@@ -2756,21 +3237,7 @@
         <w:rPr>
           <w:lang w:val="fr-FR"/>
         </w:rPr>
-        <w:t xml:space="preserve"> que le </w:t>
-      </w:r>
-      <w:proofErr w:type="spellStart"/>
-      <w:r>
-        <w:rPr>
-          <w:lang w:val="fr-FR"/>
-        </w:rPr>
-        <w:t>token</w:t>
-      </w:r>
-      <w:proofErr w:type="spellEnd"/>
-      <w:r>
-        <w:rPr>
-          <w:lang w:val="fr-FR"/>
-        </w:rPr>
-        <w:t xml:space="preserve"> et le rôle de l’utilisateur</w:t>
+        <w:t xml:space="preserve"> que le token et le rôle de l’utilisateur</w:t>
       </w:r>
       <w:r>
         <w:rPr>
@@ -2806,21 +3273,7 @@
         <w:rPr>
           <w:lang w:val="fr-FR"/>
         </w:rPr>
-        <w:t xml:space="preserve"> sont également stockées en local </w:t>
-      </w:r>
-      <w:proofErr w:type="spellStart"/>
-      <w:r>
-        <w:rPr>
-          <w:lang w:val="fr-FR"/>
-        </w:rPr>
-        <w:t>storage</w:t>
-      </w:r>
-      <w:proofErr w:type="spellEnd"/>
-      <w:r>
-        <w:rPr>
-          <w:lang w:val="fr-FR"/>
-        </w:rPr>
-        <w:t>. Une variable associé</w:t>
+        <w:t xml:space="preserve"> sont également stockées en local storage. Une variable associé</w:t>
       </w:r>
       <w:r>
         <w:rPr>
@@ -2853,12 +3306,14 @@
           <w:lang w:val="fr-FR"/>
         </w:rPr>
       </w:pPr>
+      <w:bookmarkStart w:id="14" w:name="_Toc504556293"/>
       <w:r>
         <w:rPr>
           <w:lang w:val="fr-FR"/>
         </w:rPr>
         <w:t>Sécurité</w:t>
       </w:r>
+      <w:bookmarkEnd w:id="14"/>
     </w:p>
     <w:p>
       <w:pPr>
@@ -2871,21 +3326,7 @@
         <w:rPr>
           <w:lang w:val="fr-FR"/>
         </w:rPr>
-        <w:t xml:space="preserve">Lors de chaque appel au serveur, le </w:t>
-      </w:r>
-      <w:proofErr w:type="spellStart"/>
-      <w:r>
-        <w:rPr>
-          <w:lang w:val="fr-FR"/>
-        </w:rPr>
-        <w:t>token</w:t>
-      </w:r>
-      <w:proofErr w:type="spellEnd"/>
-      <w:r>
-        <w:rPr>
-          <w:lang w:val="fr-FR"/>
-        </w:rPr>
-        <w:t xml:space="preserve"> délivré par le serveur lors de la connexion est renvoyé</w:t>
+        <w:t>Lors de chaque appel au serveur, le token délivré par le serveur lors de la connexion est renvoyé</w:t>
       </w:r>
       <w:r>
         <w:rPr>
@@ -2897,23 +3338,8 @@
         <w:rPr>
           <w:lang w:val="fr-FR"/>
         </w:rPr>
-        <w:t xml:space="preserve"> avec la requête, sauf pour le chargement de la page Admin. Le </w:t>
-      </w:r>
-      <w:proofErr w:type="spellStart"/>
-      <w:r>
-        <w:rPr>
-          <w:lang w:val="fr-FR"/>
-        </w:rPr>
-        <w:t>token</w:t>
-      </w:r>
-      <w:proofErr w:type="spellEnd"/>
-      <w:r>
-        <w:rPr>
-          <w:lang w:val="fr-FR"/>
-        </w:rPr>
-        <w:t xml:space="preserve"> est valide tout le temps, jusqu’à ce que l’utilisateur active le bouton </w:t>
-      </w:r>
-      <w:proofErr w:type="spellStart"/>
+        <w:t xml:space="preserve"> avec la requête, sauf pour le chargement de la page Admin. Le token est valide tout le temps, jusqu’à ce que l’utilisateur active le bouton </w:t>
+      </w:r>
       <w:r>
         <w:rPr>
           <w:i/>
@@ -2921,7 +3347,6 @@
         </w:rPr>
         <w:t>Logout</w:t>
       </w:r>
-      <w:proofErr w:type="spellEnd"/>
       <w:r>
         <w:rPr>
           <w:lang w:val="fr-FR"/>
@@ -2938,35 +3363,7 @@
         <w:rPr>
           <w:lang w:val="fr-FR"/>
         </w:rPr>
-        <w:t xml:space="preserve">Lors d’un </w:t>
-      </w:r>
-      <w:proofErr w:type="spellStart"/>
-      <w:r>
-        <w:rPr>
-          <w:lang w:val="fr-FR"/>
-        </w:rPr>
-        <w:t>Logout</w:t>
-      </w:r>
-      <w:proofErr w:type="spellEnd"/>
-      <w:r>
-        <w:rPr>
-          <w:lang w:val="fr-FR"/>
-        </w:rPr>
-        <w:t xml:space="preserve">, le local </w:t>
-      </w:r>
-      <w:proofErr w:type="spellStart"/>
-      <w:r>
-        <w:rPr>
-          <w:lang w:val="fr-FR"/>
-        </w:rPr>
-        <w:t>storage</w:t>
-      </w:r>
-      <w:proofErr w:type="spellEnd"/>
-      <w:r>
-        <w:rPr>
-          <w:lang w:val="fr-FR"/>
-        </w:rPr>
-        <w:t xml:space="preserve"> est entièrement vidé et l’utilisateur est redi</w:t>
+        <w:t>Lors d’un Logout, le local storage est entièrement vidé et l’utilisateur est redi</w:t>
       </w:r>
       <w:r>
         <w:rPr>
@@ -3010,49 +3407,7 @@
         <w:rPr>
           <w:lang w:val="fr-FR"/>
         </w:rPr>
-        <w:t xml:space="preserve"> du </w:t>
-      </w:r>
-      <w:proofErr w:type="spellStart"/>
-      <w:r>
-        <w:rPr>
-          <w:lang w:val="fr-FR"/>
-        </w:rPr>
-        <w:t>locage</w:t>
-      </w:r>
-      <w:proofErr w:type="spellEnd"/>
-      <w:r>
-        <w:rPr>
-          <w:lang w:val="fr-FR"/>
-        </w:rPr>
-        <w:t xml:space="preserve"> </w:t>
-      </w:r>
-      <w:proofErr w:type="spellStart"/>
-      <w:r>
-        <w:rPr>
-          <w:lang w:val="fr-FR"/>
-        </w:rPr>
-        <w:t>storage</w:t>
-      </w:r>
-      <w:proofErr w:type="spellEnd"/>
-      <w:r>
-        <w:rPr>
-          <w:lang w:val="fr-FR"/>
-        </w:rPr>
-        <w:t xml:space="preserve">. Il faudrait mettre en place une requête qui se déclenche dès la construction du composant, s’assurant que le </w:t>
-      </w:r>
-      <w:proofErr w:type="spellStart"/>
-      <w:r>
-        <w:rPr>
-          <w:lang w:val="fr-FR"/>
-        </w:rPr>
-        <w:t>token</w:t>
-      </w:r>
-      <w:proofErr w:type="spellEnd"/>
-      <w:r>
-        <w:rPr>
-          <w:lang w:val="fr-FR"/>
-        </w:rPr>
-        <w:t xml:space="preserve"> qui envoie la requête est bien associé à un compte avec un rôle Admin.</w:t>
+        <w:t xml:space="preserve"> du locage storage. Il faudrait mettre en place une requête qui se déclenche dès la construction du composant, s’assurant que le token qui envoie la requête est bien associé à un compte avec un rôle Admin.</w:t>
       </w:r>
     </w:p>
     <w:p>
@@ -3091,10 +3446,12 @@
           <w:lang w:val="fr-FR"/>
         </w:rPr>
       </w:pPr>
+      <w:bookmarkStart w:id="15" w:name="_Toc504556294"/>
       <w:r>
         <w:lastRenderedPageBreak/>
         <w:t>Profil</w:t>
       </w:r>
+      <w:bookmarkEnd w:id="15"/>
     </w:p>
     <w:p>
       <w:pPr>
@@ -3107,21 +3464,7 @@
         <w:rPr>
           <w:lang w:val="fr-FR"/>
         </w:rPr>
-        <w:t xml:space="preserve">La page profil associé au composant du même nom affiche le profil de l’utilisateur dans des champs modifiables. Toute modification dans l’un de ces champs met à jour un </w:t>
-      </w:r>
-      <w:proofErr w:type="spellStart"/>
-      <w:r>
-        <w:rPr>
-          <w:lang w:val="fr-FR"/>
-        </w:rPr>
-        <w:t>json</w:t>
-      </w:r>
-      <w:proofErr w:type="spellEnd"/>
-      <w:r>
-        <w:rPr>
-          <w:lang w:val="fr-FR"/>
-        </w:rPr>
-        <w:t xml:space="preserve"> dans le state, qui sera</w:t>
+        <w:t>La page profil associé au composant du même nom affiche le profil de l’utilisateur dans des champs modifiables. Toute modification dans l’un de ces champs met à jour un json dans le state, qui sera</w:t>
       </w:r>
       <w:r>
         <w:rPr>
@@ -3165,11 +3508,11 @@
           <w:numId w:val="6"/>
         </w:numPr>
       </w:pPr>
-      <w:proofErr w:type="spellStart"/>
-      <w:r>
-        <w:t>MainPage</w:t>
-      </w:r>
-      <w:proofErr w:type="spellEnd"/>
+      <w:bookmarkStart w:id="16" w:name="_Toc504556295"/>
+      <w:r>
+        <w:t>Main</w:t>
+      </w:r>
+      <w:bookmarkEnd w:id="16"/>
     </w:p>
     <w:p>
       <w:pPr>
@@ -3182,21 +3525,13 @@
         <w:rPr>
           <w:lang w:val="fr-FR"/>
         </w:rPr>
-        <w:t xml:space="preserve">La page </w:t>
-      </w:r>
-      <w:proofErr w:type="spellStart"/>
-      <w:r>
-        <w:rPr>
-          <w:lang w:val="fr-FR"/>
-        </w:rPr>
-        <w:t>MainPage</w:t>
-      </w:r>
-      <w:proofErr w:type="spellEnd"/>
-      <w:r>
-        <w:rPr>
-          <w:lang w:val="fr-FR"/>
-        </w:rPr>
-        <w:t xml:space="preserve"> regroupe tou</w:t>
+        <w:t xml:space="preserve">La page Main </w:t>
+      </w:r>
+      <w:r>
+        <w:rPr>
+          <w:lang w:val="fr-FR"/>
+        </w:rPr>
+        <w:t>regroupe tou</w:t>
       </w:r>
       <w:r>
         <w:rPr>
@@ -3236,21 +3571,7 @@
         <w:rPr>
           <w:lang w:val="fr-FR"/>
         </w:rPr>
-        <w:t xml:space="preserve">Lorsque les boutons Créer et Rejoindre un groupe sont activés, une fonction asynchrone effectue un appel serveur correspondant. Une </w:t>
-      </w:r>
-      <w:proofErr w:type="spellStart"/>
-      <w:r>
-        <w:rPr>
-          <w:lang w:val="fr-FR"/>
-        </w:rPr>
-        <w:t>pop up</w:t>
-      </w:r>
-      <w:proofErr w:type="spellEnd"/>
-      <w:r>
-        <w:rPr>
-          <w:lang w:val="fr-FR"/>
-        </w:rPr>
-        <w:t xml:space="preserve"> avec le </w:t>
+        <w:t xml:space="preserve">Lorsque les boutons Créer et Rejoindre un groupe sont activés, une fonction asynchrone effectue un appel serveur correspondant. Une pop up avec le </w:t>
       </w:r>
       <w:r>
         <w:rPr>
@@ -3258,8 +3579,6 @@
         </w:rPr>
         <w:t>résultat</w:t>
       </w:r>
-      <w:bookmarkStart w:id="8" w:name="_GoBack"/>
-      <w:bookmarkEnd w:id="8"/>
       <w:r>
         <w:rPr>
           <w:lang w:val="fr-FR"/>
@@ -3285,6 +3604,7 @@
           <w:lang w:val="fr-FR"/>
         </w:rPr>
       </w:pPr>
+      <w:bookmarkStart w:id="17" w:name="_Toc504556296"/>
       <w:r>
         <w:rPr>
           <w:lang w:val="fr-FR"/>
@@ -3297,6 +3617,7 @@
         </w:rPr>
         <w:t>mobile</w:t>
       </w:r>
+      <w:bookmarkEnd w:id="17"/>
     </w:p>
     <w:p>
       <w:pPr>
@@ -3309,12 +3630,14 @@
           <w:lang w:val="fr-FR"/>
         </w:rPr>
       </w:pPr>
+      <w:bookmarkStart w:id="18" w:name="_Toc504556297"/>
       <w:r>
         <w:rPr>
           <w:lang w:val="fr-FR"/>
         </w:rPr>
         <w:t>Spécifications back-end données échangées</w:t>
       </w:r>
+      <w:bookmarkEnd w:id="18"/>
     </w:p>
     <w:p>
       <w:pPr>
@@ -3327,12 +3650,52 @@
           <w:lang w:val="fr-FR"/>
         </w:rPr>
       </w:pPr>
+      <w:bookmarkStart w:id="19" w:name="_Toc504556298"/>
       <w:r>
         <w:rPr>
           <w:lang w:val="fr-FR"/>
         </w:rPr>
         <w:t>Spécifications back-end données utilisateurs</w:t>
       </w:r>
+      <w:bookmarkEnd w:id="19"/>
+    </w:p>
+    <w:p>
+      <w:pPr>
+        <w:pStyle w:val="Heading1"/>
+        <w:numPr>
+          <w:ilvl w:val="0"/>
+          <w:numId w:val="1"/>
+        </w:numPr>
+        <w:rPr>
+          <w:lang w:val="fr-FR"/>
+        </w:rPr>
+      </w:pPr>
+      <w:r>
+        <w:rPr>
+          <w:lang w:val="fr-FR"/>
+        </w:rPr>
+        <w:t>Schéma d’architecture techniques</w:t>
+      </w:r>
+    </w:p>
+    <w:p>
+      <w:pPr>
+        <w:pStyle w:val="Heading1"/>
+        <w:numPr>
+          <w:ilvl w:val="0"/>
+          <w:numId w:val="1"/>
+        </w:numPr>
+        <w:rPr>
+          <w:lang w:val="fr-FR"/>
+        </w:rPr>
+      </w:pPr>
+      <w:r>
+        <w:rPr>
+          <w:lang w:val="fr-FR"/>
+        </w:rPr>
+        <w:t xml:space="preserve">Tests et périmètres fonctionnels </w:t>
+      </w:r>
+      <w:bookmarkStart w:id="20" w:name="_GoBack"/>
+      <w:bookmarkEnd w:id="20"/>
     </w:p>
     <w:p>
       <w:pPr>
@@ -4626,6 +4989,7 @@
   <w:style w:type="character" w:default="1" w:styleId="DefaultParagraphFont">
     <w:name w:val="Default Paragraph Font"/>
     <w:uiPriority w:val="1"/>
+    <w:semiHidden/>
     <w:unhideWhenUsed/>
   </w:style>
   <w:style w:type="table" w:default="1" w:styleId="TableNormal">
@@ -5365,7 +5729,7 @@
 </file>
 
 <file path=customXml/itemProps1.xml><?xml version="1.0" encoding="utf-8"?>
-<ds:datastoreItem xmlns:ds="http://schemas.openxmlformats.org/officeDocument/2006/customXml" ds:itemID="{1B06ADE7-0ED5-4082-8F3B-719FFDF67E76}">
+<ds:datastoreItem xmlns:ds="http://schemas.openxmlformats.org/officeDocument/2006/customXml" ds:itemID="{C815F5D2-7881-4DE0-90DA-954D4DD9917A}">
   <ds:schemaRefs>
     <ds:schemaRef ds:uri="http://schemas.openxmlformats.org/officeDocument/2006/bibliography"/>
   </ds:schemaRefs>

</xml_diff>

<commit_message>
ORAL : Modification rapport
</commit_message>
<xml_diff>
--- a/Rapport.docx
+++ b/Rapport.docx
@@ -2094,7 +2094,21 @@
         <w:rPr>
           <w:lang w:val="fr-FR"/>
         </w:rPr>
-        <w:t xml:space="preserve">équipe KeepCo </w:t>
+        <w:t xml:space="preserve">équipe </w:t>
+      </w:r>
+      <w:proofErr w:type="spellStart"/>
+      <w:r>
+        <w:rPr>
+          <w:lang w:val="fr-FR"/>
+        </w:rPr>
+        <w:t>KeepCo</w:t>
+      </w:r>
+      <w:proofErr w:type="spellEnd"/>
+      <w:r>
+        <w:rPr>
+          <w:lang w:val="fr-FR"/>
+        </w:rPr>
+        <w:t xml:space="preserve"> </w:t>
       </w:r>
       <w:r>
         <w:rPr>
@@ -2128,7 +2142,21 @@
         <w:rPr>
           <w:lang w:val="fr-FR"/>
         </w:rPr>
-        <w:t>Julien Vercamer, Développeur WEB</w:t>
+        <w:t xml:space="preserve">Julien </w:t>
+      </w:r>
+      <w:proofErr w:type="spellStart"/>
+      <w:r>
+        <w:rPr>
+          <w:lang w:val="fr-FR"/>
+        </w:rPr>
+        <w:t>Vercamer</w:t>
+      </w:r>
+      <w:proofErr w:type="spellEnd"/>
+      <w:r>
+        <w:rPr>
+          <w:lang w:val="fr-FR"/>
+        </w:rPr>
+        <w:t>, Développeur WEB</w:t>
       </w:r>
     </w:p>
     <w:p>
@@ -2156,7 +2184,21 @@
         <w:rPr>
           <w:lang w:val="fr-FR"/>
         </w:rPr>
-        <w:t>Olivier Thirion, Développeur Back-end (données utilisateurs)</w:t>
+        <w:t xml:space="preserve">Olivier </w:t>
+      </w:r>
+      <w:proofErr w:type="spellStart"/>
+      <w:r>
+        <w:rPr>
+          <w:lang w:val="fr-FR"/>
+        </w:rPr>
+        <w:t>Thirion</w:t>
+      </w:r>
+      <w:proofErr w:type="spellEnd"/>
+      <w:r>
+        <w:rPr>
+          <w:lang w:val="fr-FR"/>
+        </w:rPr>
+        <w:t>, Développeur Back-end (données utilisateurs)</w:t>
       </w:r>
     </w:p>
     <w:p>
@@ -2234,7 +2276,21 @@
         <w:rPr>
           <w:lang w:val="fr-FR"/>
         </w:rPr>
-        <w:t xml:space="preserve">Chaque fin de journée, un debrief sur les avancés de chacun était effectué, afin de déceler plus facilement et rapidement les difficultés et ainsi renforcer les efforts sur les points bloquants. </w:t>
+        <w:t xml:space="preserve">Chaque fin de journée, un </w:t>
+      </w:r>
+      <w:proofErr w:type="spellStart"/>
+      <w:r>
+        <w:rPr>
+          <w:lang w:val="fr-FR"/>
+        </w:rPr>
+        <w:t>debrief</w:t>
+      </w:r>
+      <w:proofErr w:type="spellEnd"/>
+      <w:r>
+        <w:rPr>
+          <w:lang w:val="fr-FR"/>
+        </w:rPr>
+        <w:t xml:space="preserve"> sur les avancés de chacun était effectué, afin de déceler plus facilement et rapidement les difficultés et ainsi renforcer les efforts sur les points bloquants. </w:t>
       </w:r>
     </w:p>
     <w:p>
@@ -2282,7 +2338,35 @@
         <w:rPr>
           <w:lang w:val="fr-FR"/>
         </w:rPr>
-        <w:t> : Slack, Trello et GitHub.</w:t>
+        <w:t xml:space="preserve"> : </w:t>
+      </w:r>
+      <w:proofErr w:type="spellStart"/>
+      <w:r>
+        <w:rPr>
+          <w:lang w:val="fr-FR"/>
+        </w:rPr>
+        <w:t>Slack</w:t>
+      </w:r>
+      <w:proofErr w:type="spellEnd"/>
+      <w:r>
+        <w:rPr>
+          <w:lang w:val="fr-FR"/>
+        </w:rPr>
+        <w:t xml:space="preserve">, </w:t>
+      </w:r>
+      <w:proofErr w:type="spellStart"/>
+      <w:r>
+        <w:rPr>
+          <w:lang w:val="fr-FR"/>
+        </w:rPr>
+        <w:t>Trello</w:t>
+      </w:r>
+      <w:proofErr w:type="spellEnd"/>
+      <w:r>
+        <w:rPr>
+          <w:lang w:val="fr-FR"/>
+        </w:rPr>
+        <w:t xml:space="preserve"> et GitHub.</w:t>
       </w:r>
     </w:p>
     <w:p>
@@ -2297,6 +2381,7 @@
         </w:rPr>
       </w:pPr>
       <w:bookmarkStart w:id="5" w:name="_Toc504556284"/>
+      <w:proofErr w:type="spellStart"/>
       <w:r>
         <w:rPr>
           <w:lang w:val="fr-FR"/>
@@ -2304,6 +2389,7 @@
         <w:t>Slack</w:t>
       </w:r>
       <w:bookmarkEnd w:id="5"/>
+      <w:proofErr w:type="spellEnd"/>
     </w:p>
     <w:p>
       <w:pPr>
@@ -2316,7 +2402,35 @@
         <w:rPr>
           <w:lang w:val="fr-FR"/>
         </w:rPr>
-        <w:t xml:space="preserve">Nous avons choisi d’utiliser Slack comme moyen de communication pour notre projet. Grâce à ce logiciel nous avons pu créer plusieurs conversation (une pour chaque partie du projet) afin de ne pas mixer les échanges d’informations et de n’avoir que les informations importantes pour chaque partie. De plus nous avons lié notre logiciel Slack à notre dossier GitHub, contenant notre projet, afin d’avoir accès et notification dès qu’un Commit était effectué. </w:t>
+        <w:t xml:space="preserve">Nous avons choisi d’utiliser </w:t>
+      </w:r>
+      <w:proofErr w:type="spellStart"/>
+      <w:r>
+        <w:rPr>
+          <w:lang w:val="fr-FR"/>
+        </w:rPr>
+        <w:t>Slack</w:t>
+      </w:r>
+      <w:proofErr w:type="spellEnd"/>
+      <w:r>
+        <w:rPr>
+          <w:lang w:val="fr-FR"/>
+        </w:rPr>
+        <w:t xml:space="preserve"> comme moyen de communication pour notre projet. Grâce à ce logiciel nous avons pu créer plusieurs conversation (une pour chaque partie du projet) afin de ne pas mixer les échanges d’informations et de n’avoir que les informations importantes pour chaque partie. De plus nous avons lié notre logiciel </w:t>
+      </w:r>
+      <w:proofErr w:type="spellStart"/>
+      <w:r>
+        <w:rPr>
+          <w:lang w:val="fr-FR"/>
+        </w:rPr>
+        <w:t>Slack</w:t>
+      </w:r>
+      <w:proofErr w:type="spellEnd"/>
+      <w:r>
+        <w:rPr>
+          <w:lang w:val="fr-FR"/>
+        </w:rPr>
+        <w:t xml:space="preserve"> à notre dossier GitHub, contenant notre projet, afin d’avoir accès et notification dès qu’un Commit était effectué. </w:t>
       </w:r>
     </w:p>
     <w:p>
@@ -2331,6 +2445,7 @@
         </w:rPr>
       </w:pPr>
       <w:bookmarkStart w:id="6" w:name="_Toc504556285"/>
+      <w:proofErr w:type="spellStart"/>
       <w:r>
         <w:rPr>
           <w:lang w:val="fr-FR"/>
@@ -2338,6 +2453,7 @@
         <w:t>Trello</w:t>
       </w:r>
       <w:bookmarkEnd w:id="6"/>
+      <w:proofErr w:type="spellEnd"/>
     </w:p>
     <w:p>
       <w:pPr>
@@ -2445,7 +2561,9 @@
         </w:rPr>
         <w:t>WEB</w:t>
       </w:r>
+      <w:bookmarkStart w:id="10" w:name="_GoBack"/>
       <w:bookmarkEnd w:id="9"/>
+      <w:bookmarkEnd w:id="10"/>
     </w:p>
     <w:p>
       <w:pPr>
@@ -2464,7 +2582,21 @@
         <w:rPr>
           <w:lang w:val="fr-FR"/>
         </w:rPr>
-        <w:t>isi React pour plusieurs raison</w:t>
+        <w:t xml:space="preserve">isi </w:t>
+      </w:r>
+      <w:proofErr w:type="spellStart"/>
+      <w:r>
+        <w:rPr>
+          <w:lang w:val="fr-FR"/>
+        </w:rPr>
+        <w:t>React</w:t>
+      </w:r>
+      <w:proofErr w:type="spellEnd"/>
+      <w:r>
+        <w:rPr>
+          <w:lang w:val="fr-FR"/>
+        </w:rPr>
+        <w:t xml:space="preserve"> pour plusieurs raison</w:t>
       </w:r>
       <w:r>
         <w:rPr>
@@ -2488,7 +2620,21 @@
         <w:rPr>
           <w:lang w:val="fr-FR"/>
         </w:rPr>
-        <w:t>Premièrement, React apporte une grande rapidité et fluidité dans l’expérience utilisateur grâce à sa gestion du DOM.</w:t>
+        <w:t xml:space="preserve">Premièrement, </w:t>
+      </w:r>
+      <w:proofErr w:type="spellStart"/>
+      <w:r>
+        <w:rPr>
+          <w:lang w:val="fr-FR"/>
+        </w:rPr>
+        <w:t>React</w:t>
+      </w:r>
+      <w:proofErr w:type="spellEnd"/>
+      <w:r>
+        <w:rPr>
+          <w:lang w:val="fr-FR"/>
+        </w:rPr>
+        <w:t xml:space="preserve"> apporte une grande rapidité et fluidité dans l’expérience utilisateur grâce à sa gestion du DOM.</w:t>
       </w:r>
       <w:r>
         <w:rPr>
@@ -2512,13 +2658,47 @@
         <w:rPr>
           <w:lang w:val="fr-FR"/>
         </w:rPr>
-        <w:t>Enfin, React joui d’une grande popularité dans le monde du développement Web actuellement, ce qui a pour avantage de rallier une grande communauté de développeur, et donc de potentie</w:t>
-      </w:r>
-      <w:r>
-        <w:rPr>
-          <w:lang w:val="fr-FR"/>
-        </w:rPr>
-        <w:t>l solution à un problème préci.</w:t>
+        <w:t xml:space="preserve"> </w:t>
+      </w:r>
+      <w:r>
+        <w:rPr>
+          <w:lang w:val="fr-FR"/>
+        </w:rPr>
+        <w:t xml:space="preserve">Enfin, </w:t>
+      </w:r>
+      <w:proofErr w:type="spellStart"/>
+      <w:r>
+        <w:rPr>
+          <w:lang w:val="fr-FR"/>
+        </w:rPr>
+        <w:t>React</w:t>
+      </w:r>
+      <w:proofErr w:type="spellEnd"/>
+      <w:r>
+        <w:rPr>
+          <w:lang w:val="fr-FR"/>
+        </w:rPr>
+        <w:t xml:space="preserve"> joui d’une grande popularité dans le monde du développement Web actuellement, ce qui a pour avantage de rallier une grande communauté de développeur, et donc de potentie</w:t>
+      </w:r>
+      <w:r>
+        <w:rPr>
+          <w:lang w:val="fr-FR"/>
+        </w:rPr>
+        <w:t xml:space="preserve">l solution à un problème </w:t>
+      </w:r>
+      <w:proofErr w:type="spellStart"/>
+      <w:r>
+        <w:rPr>
+          <w:lang w:val="fr-FR"/>
+        </w:rPr>
+        <w:t>préci</w:t>
+      </w:r>
+      <w:proofErr w:type="spellEnd"/>
+      <w:r>
+        <w:rPr>
+          <w:lang w:val="fr-FR"/>
+        </w:rPr>
+        <w:t>.</w:t>
       </w:r>
     </w:p>
     <w:p>
@@ -2532,19 +2712,75 @@
         <w:rPr>
           <w:lang w:val="fr-FR"/>
         </w:rPr>
-        <w:t>Nous avons également utilisé une collection d’élément lié à la navigation appelé react-router ainsi qu’un framework React-bootstrap afin de faciliter le développement.</w:t>
-      </w:r>
+        <w:t xml:space="preserve">Nous avons également utilisé une collection d’élément lié à la navigation appelé </w:t>
+      </w:r>
+      <w:proofErr w:type="spellStart"/>
+      <w:r>
+        <w:rPr>
+          <w:lang w:val="fr-FR"/>
+        </w:rPr>
+        <w:t>react</w:t>
+      </w:r>
+      <w:proofErr w:type="spellEnd"/>
+      <w:r>
+        <w:rPr>
+          <w:lang w:val="fr-FR"/>
+        </w:rPr>
+        <w:t xml:space="preserve">-router ainsi qu’un </w:t>
+      </w:r>
+      <w:proofErr w:type="spellStart"/>
+      <w:r>
+        <w:rPr>
+          <w:lang w:val="fr-FR"/>
+        </w:rPr>
+        <w:t>framework</w:t>
+      </w:r>
+      <w:proofErr w:type="spellEnd"/>
       <w:r>
         <w:rPr>
           <w:lang w:val="fr-FR"/>
         </w:rPr>
         <w:t xml:space="preserve"> </w:t>
       </w:r>
-      <w:r>
-        <w:rPr>
-          <w:lang w:val="fr-FR"/>
-        </w:rPr>
-        <w:t>La non utilisation de Redux est dû à une erreur de jugement dès le départ du projet, et également à un manque de connaissance sur ce principe.</w:t>
+      <w:proofErr w:type="spellStart"/>
+      <w:r>
+        <w:rPr>
+          <w:lang w:val="fr-FR"/>
+        </w:rPr>
+        <w:t>React-bootstrap</w:t>
+      </w:r>
+      <w:proofErr w:type="spellEnd"/>
+      <w:r>
+        <w:rPr>
+          <w:lang w:val="fr-FR"/>
+        </w:rPr>
+        <w:t xml:space="preserve"> afin de faciliter le développement.</w:t>
+      </w:r>
+      <w:r>
+        <w:rPr>
+          <w:lang w:val="fr-FR"/>
+        </w:rPr>
+        <w:t xml:space="preserve"> </w:t>
+      </w:r>
+      <w:r>
+        <w:rPr>
+          <w:lang w:val="fr-FR"/>
+        </w:rPr>
+        <w:t xml:space="preserve">La non utilisation de </w:t>
+      </w:r>
+      <w:proofErr w:type="spellStart"/>
+      <w:r>
+        <w:rPr>
+          <w:lang w:val="fr-FR"/>
+        </w:rPr>
+        <w:t>Redux</w:t>
+      </w:r>
+      <w:proofErr w:type="spellEnd"/>
+      <w:r>
+        <w:rPr>
+          <w:lang w:val="fr-FR"/>
+        </w:rPr>
+        <w:t xml:space="preserve"> est dû à une erreur de jugement dès le départ du projet, et également à un manque de connaissance sur ce principe.</w:t>
       </w:r>
     </w:p>
     <w:p>
@@ -2565,14 +2801,14 @@
           <w:lang w:val="fr-FR"/>
         </w:rPr>
       </w:pPr>
-      <w:bookmarkStart w:id="10" w:name="_Toc504556289"/>
+      <w:bookmarkStart w:id="11" w:name="_Toc504556289"/>
       <w:r>
         <w:rPr>
           <w:lang w:val="fr-FR"/>
         </w:rPr>
         <w:t>Navigation</w:t>
       </w:r>
-      <w:bookmarkEnd w:id="10"/>
+      <w:bookmarkEnd w:id="11"/>
     </w:p>
     <w:p>
       <w:pPr>
@@ -2585,13 +2821,55 @@
         <w:rPr>
           <w:lang w:val="fr-FR"/>
         </w:rPr>
-        <w:t>Nous avons utilisé react-router pour naviguer entre nos différentes pages. Le principe est le suivant : à chaque URL correspond un composant. La page App.js qui contient la barre de navigation est chargé, avec un composant en plus en fonction de l’URL.Cela est rendu possible par le composant Routes, qui recense l’ensemble des URL associ</w:t>
-      </w:r>
-      <w:r>
-        <w:rPr>
-          <w:lang w:val="fr-FR"/>
-        </w:rPr>
-        <w:t>é à un composant en particulié.</w:t>
+        <w:t xml:space="preserve">Nous avons utilisé </w:t>
+      </w:r>
+      <w:proofErr w:type="spellStart"/>
+      <w:r>
+        <w:rPr>
+          <w:lang w:val="fr-FR"/>
+        </w:rPr>
+        <w:t>react</w:t>
+      </w:r>
+      <w:proofErr w:type="spellEnd"/>
+      <w:r>
+        <w:rPr>
+          <w:lang w:val="fr-FR"/>
+        </w:rPr>
+        <w:t>-router pour naviguer entre nos différentes pages. Le principe est le suivant : à chaque URL correspond un composant. La page App.js qui contient la barre de navigation est chargé, avec un composant en plus en fonction de l’</w:t>
+      </w:r>
+      <w:proofErr w:type="spellStart"/>
+      <w:r>
+        <w:rPr>
+          <w:lang w:val="fr-FR"/>
+        </w:rPr>
+        <w:t>URL.Cela</w:t>
+      </w:r>
+      <w:proofErr w:type="spellEnd"/>
+      <w:r>
+        <w:rPr>
+          <w:lang w:val="fr-FR"/>
+        </w:rPr>
+        <w:t xml:space="preserve"> est rendu possible par le composant Routes, qui recense l’ensemble des URL associ</w:t>
+      </w:r>
+      <w:r>
+        <w:rPr>
+          <w:lang w:val="fr-FR"/>
+        </w:rPr>
+        <w:t xml:space="preserve">é à un composant en </w:t>
+      </w:r>
+      <w:proofErr w:type="spellStart"/>
+      <w:r>
+        <w:rPr>
+          <w:lang w:val="fr-FR"/>
+        </w:rPr>
+        <w:t>particulié</w:t>
+      </w:r>
+      <w:proofErr w:type="spellEnd"/>
+      <w:r>
+        <w:rPr>
+          <w:lang w:val="fr-FR"/>
+        </w:rPr>
+        <w:t>.</w:t>
       </w:r>
     </w:p>
     <w:p>
@@ -2605,7 +2883,35 @@
         <w:rPr>
           <w:lang w:val="fr-FR"/>
         </w:rPr>
-        <w:t xml:space="preserve">Cependant afin de pouvoir communiquer des informations entre ces pages, comme par exemple la socket de communication et diverses variables lié à l’identification et la navigation, il a fallu créer un composant AppliedRoute englobant Route et contenant </w:t>
+        <w:t xml:space="preserve">Cependant afin de pouvoir communiquer des informations entre ces pages, comme par exemple </w:t>
+      </w:r>
+      <w:proofErr w:type="gramStart"/>
+      <w:r>
+        <w:rPr>
+          <w:lang w:val="fr-FR"/>
+        </w:rPr>
+        <w:t>la socket</w:t>
+      </w:r>
+      <w:proofErr w:type="gramEnd"/>
+      <w:r>
+        <w:rPr>
+          <w:lang w:val="fr-FR"/>
+        </w:rPr>
+        <w:t xml:space="preserve"> de communication et diverses variables lié à l’identification et la navigation, il a fallu créer un composant </w:t>
+      </w:r>
+      <w:proofErr w:type="spellStart"/>
+      <w:r>
+        <w:rPr>
+          <w:lang w:val="fr-FR"/>
+        </w:rPr>
+        <w:t>AppliedRoute</w:t>
+      </w:r>
+      <w:proofErr w:type="spellEnd"/>
+      <w:r>
+        <w:rPr>
+          <w:lang w:val="fr-FR"/>
+        </w:rPr>
+        <w:t xml:space="preserve"> englobant Route et contenant </w:t>
       </w:r>
       <w:r>
         <w:rPr>
@@ -2673,7 +2979,35 @@
         <w:rPr>
           <w:lang w:val="fr-FR"/>
         </w:rPr>
-        <w:t xml:space="preserve"> qu’un token et le rôle ( USER ou ADMIN ) de l’utilisateur</w:t>
+        <w:t xml:space="preserve"> qu’un </w:t>
+      </w:r>
+      <w:proofErr w:type="spellStart"/>
+      <w:r>
+        <w:rPr>
+          <w:lang w:val="fr-FR"/>
+        </w:rPr>
+        <w:t>token</w:t>
+      </w:r>
+      <w:proofErr w:type="spellEnd"/>
+      <w:r>
+        <w:rPr>
+          <w:lang w:val="fr-FR"/>
+        </w:rPr>
+        <w:t xml:space="preserve"> et le rôle </w:t>
+      </w:r>
+      <w:proofErr w:type="gramStart"/>
+      <w:r>
+        <w:rPr>
+          <w:lang w:val="fr-FR"/>
+        </w:rPr>
+        <w:t>( USER</w:t>
+      </w:r>
+      <w:proofErr w:type="gramEnd"/>
+      <w:r>
+        <w:rPr>
+          <w:lang w:val="fr-FR"/>
+        </w:rPr>
+        <w:t xml:space="preserve"> ou ADMIN ) de l’utilisateur</w:t>
       </w:r>
       <w:r>
         <w:rPr>
@@ -2685,7 +3019,21 @@
         <w:rPr>
           <w:lang w:val="fr-FR"/>
         </w:rPr>
-        <w:t xml:space="preserve"> sont stockées en local storage. En fonction du rôle ADMIN ou USER, une redirection s’effectue vers la page consacré</w:t>
+        <w:t xml:space="preserve"> sont stockées en local </w:t>
+      </w:r>
+      <w:proofErr w:type="spellStart"/>
+      <w:r>
+        <w:rPr>
+          <w:lang w:val="fr-FR"/>
+        </w:rPr>
+        <w:t>storage</w:t>
+      </w:r>
+      <w:proofErr w:type="spellEnd"/>
+      <w:r>
+        <w:rPr>
+          <w:lang w:val="fr-FR"/>
+        </w:rPr>
+        <w:t>. En fonction du rôle ADMIN ou USER, une redirection s’effectue vers la page consacré</w:t>
       </w:r>
       <w:r>
         <w:rPr>
@@ -2723,7 +3071,21 @@
         <w:rPr>
           <w:lang w:val="fr-FR"/>
         </w:rPr>
-        <w:t>De plus, diverses variables lié à l’authentification sont mise à jour et seront transmissent de page en page lors de la navigation, afin de s’assurer que l’utilisateur soit bien toujours connecté, même en cas de refresh de pag</w:t>
+        <w:t xml:space="preserve">De plus, diverses variables lié à l’authentification sont mise à jour et seront transmissent de page en page lors de la navigation, afin de s’assurer que l’utilisateur soit bien toujours connecté, même en cas de </w:t>
+      </w:r>
+      <w:proofErr w:type="spellStart"/>
+      <w:r>
+        <w:rPr>
+          <w:lang w:val="fr-FR"/>
+        </w:rPr>
+        <w:t>refresh</w:t>
+      </w:r>
+      <w:proofErr w:type="spellEnd"/>
+      <w:r>
+        <w:rPr>
+          <w:lang w:val="fr-FR"/>
+        </w:rPr>
+        <w:t xml:space="preserve"> de pag</w:t>
       </w:r>
       <w:r>
         <w:rPr>
@@ -2735,7 +3097,21 @@
         <w:rPr>
           <w:lang w:val="fr-FR"/>
         </w:rPr>
-        <w:t>en changeant manuellement l’URL ).</w:t>
+        <w:t xml:space="preserve">en changeant manuellement </w:t>
+      </w:r>
+      <w:proofErr w:type="gramStart"/>
+      <w:r>
+        <w:rPr>
+          <w:lang w:val="fr-FR"/>
+        </w:rPr>
+        <w:t>l’URL )</w:t>
+      </w:r>
+      <w:proofErr w:type="gramEnd"/>
+      <w:r>
+        <w:rPr>
+          <w:lang w:val="fr-FR"/>
+        </w:rPr>
+        <w:t>.</w:t>
       </w:r>
     </w:p>
     <w:p>
@@ -2749,14 +3125,14 @@
           <w:lang w:val="fr-FR"/>
         </w:rPr>
       </w:pPr>
-      <w:bookmarkStart w:id="11" w:name="_Toc504556290"/>
+      <w:bookmarkStart w:id="12" w:name="_Toc504556290"/>
       <w:r>
         <w:rPr>
           <w:lang w:val="fr-FR"/>
         </w:rPr>
         <w:t>Communication avec le serveur</w:t>
       </w:r>
-      <w:bookmarkEnd w:id="11"/>
+      <w:bookmarkEnd w:id="12"/>
     </w:p>
     <w:p>
       <w:pPr>
@@ -2769,7 +3145,49 @@
         <w:rPr>
           <w:lang w:val="fr-FR"/>
         </w:rPr>
-        <w:t>La communication avec le serveur se fait via une socket ( socket.io ). Une socket est créé avec la création du composant App et est transmise entre les différentes pages. Une unique socket se charge donc de la totalité des échanges serveur / client spécifique.</w:t>
+        <w:t xml:space="preserve">La communication avec le serveur se fait via une socket </w:t>
+      </w:r>
+      <w:proofErr w:type="gramStart"/>
+      <w:r>
+        <w:rPr>
+          <w:lang w:val="fr-FR"/>
+        </w:rPr>
+        <w:t>( socket.io</w:t>
+      </w:r>
+      <w:proofErr w:type="gramEnd"/>
+      <w:r>
+        <w:rPr>
+          <w:lang w:val="fr-FR"/>
+        </w:rPr>
+        <w:t xml:space="preserve"> ). </w:t>
+      </w:r>
+      <w:proofErr w:type="gramStart"/>
+      <w:r>
+        <w:rPr>
+          <w:lang w:val="fr-FR"/>
+        </w:rPr>
+        <w:t>Une socket</w:t>
+      </w:r>
+      <w:proofErr w:type="gramEnd"/>
+      <w:r>
+        <w:rPr>
+          <w:lang w:val="fr-FR"/>
+        </w:rPr>
+        <w:t xml:space="preserve"> est créé avec la création du composant App et est transmise entre les différentes pages. </w:t>
+      </w:r>
+      <w:proofErr w:type="gramStart"/>
+      <w:r>
+        <w:rPr>
+          <w:lang w:val="fr-FR"/>
+        </w:rPr>
+        <w:t>Une unique socket</w:t>
+      </w:r>
+      <w:proofErr w:type="gramEnd"/>
+      <w:r>
+        <w:rPr>
+          <w:lang w:val="fr-FR"/>
+        </w:rPr>
+        <w:t xml:space="preserve"> se charge donc de la totalité des échanges serveur / client spécifique.</w:t>
       </w:r>
     </w:p>
     <w:p>
@@ -2836,7 +3254,7 @@
           <w:lang w:val="fr-FR"/>
         </w:rPr>
       </w:pPr>
-      <w:bookmarkStart w:id="12" w:name="_Toc504556291"/>
+      <w:bookmarkStart w:id="13" w:name="_Toc504556291"/>
       <w:r>
         <w:rPr>
           <w:lang w:val="fr-FR"/>
@@ -2844,7 +3262,7 @@
         <w:lastRenderedPageBreak/>
         <w:t>Inscription</w:t>
       </w:r>
-      <w:bookmarkEnd w:id="12"/>
+      <w:bookmarkEnd w:id="13"/>
     </w:p>
     <w:p>
       <w:pPr>
@@ -2869,8 +3287,23 @@
         <w:rPr>
           <w:lang w:val="fr-FR"/>
         </w:rPr>
-        <w:t xml:space="preserve">e compose de la barre de navigation ainsi que d’un composant Signup contenu dans le fichier </w:t>
-      </w:r>
+        <w:t xml:space="preserve">e compose de la barre de navigation ainsi que d’un composant </w:t>
+      </w:r>
+      <w:proofErr w:type="spellStart"/>
+      <w:r>
+        <w:rPr>
+          <w:lang w:val="fr-FR"/>
+        </w:rPr>
+        <w:t>Signup</w:t>
+      </w:r>
+      <w:proofErr w:type="spellEnd"/>
+      <w:r>
+        <w:rPr>
+          <w:lang w:val="fr-FR"/>
+        </w:rPr>
+        <w:t xml:space="preserve"> contenu dans le fichier </w:t>
+      </w:r>
+      <w:proofErr w:type="gramStart"/>
       <w:r>
         <w:rPr>
           <w:i/>
@@ -2882,20 +3315,73 @@
         <w:rPr>
           <w:lang w:val="fr-FR"/>
         </w:rPr>
-        <w:t xml:space="preserve"> . Dans ce composant, on retrouve dans la fonction </w:t>
-      </w:r>
+        <w:t xml:space="preserve"> .</w:t>
+      </w:r>
+      <w:proofErr w:type="gramEnd"/>
+      <w:r>
+        <w:rPr>
+          <w:lang w:val="fr-FR"/>
+        </w:rPr>
+        <w:t xml:space="preserve"> Dans ce composant, on retrouve dans la fonction </w:t>
+      </w:r>
+      <w:proofErr w:type="spellStart"/>
+      <w:proofErr w:type="gramStart"/>
       <w:r>
         <w:rPr>
           <w:i/>
           <w:lang w:val="fr-FR"/>
         </w:rPr>
-        <w:t>render()</w:t>
-      </w:r>
-      <w:r>
-        <w:rPr>
-          <w:lang w:val="fr-FR"/>
-        </w:rPr>
-        <w:t xml:space="preserve"> un formulaire contenant des champs issu de react-bootstrap. A chaque modification d’un de ces champs, un json dans le state est mi</w:t>
+        <w:t>render</w:t>
+      </w:r>
+      <w:proofErr w:type="spellEnd"/>
+      <w:r>
+        <w:rPr>
+          <w:i/>
+          <w:lang w:val="fr-FR"/>
+        </w:rPr>
+        <w:t>(</w:t>
+      </w:r>
+      <w:proofErr w:type="gramEnd"/>
+      <w:r>
+        <w:rPr>
+          <w:i/>
+          <w:lang w:val="fr-FR"/>
+        </w:rPr>
+        <w:t>)</w:t>
+      </w:r>
+      <w:r>
+        <w:rPr>
+          <w:lang w:val="fr-FR"/>
+        </w:rPr>
+        <w:t xml:space="preserve"> un formulaire contenant des champs issu de </w:t>
+      </w:r>
+      <w:proofErr w:type="spellStart"/>
+      <w:r>
+        <w:rPr>
+          <w:lang w:val="fr-FR"/>
+        </w:rPr>
+        <w:t>react-bootstrap</w:t>
+      </w:r>
+      <w:proofErr w:type="spellEnd"/>
+      <w:r>
+        <w:rPr>
+          <w:lang w:val="fr-FR"/>
+        </w:rPr>
+        <w:t xml:space="preserve">. A chaque modification d’un de ces champs, un </w:t>
+      </w:r>
+      <w:proofErr w:type="spellStart"/>
+      <w:r>
+        <w:rPr>
+          <w:lang w:val="fr-FR"/>
+        </w:rPr>
+        <w:t>json</w:t>
+      </w:r>
+      <w:proofErr w:type="spellEnd"/>
+      <w:r>
+        <w:rPr>
+          <w:lang w:val="fr-FR"/>
+        </w:rPr>
+        <w:t xml:space="preserve"> dans le state est mi</w:t>
       </w:r>
       <w:r>
         <w:rPr>
@@ -2988,7 +3474,21 @@
         <w:rPr>
           <w:lang w:val="fr-FR"/>
         </w:rPr>
-        <w:t>s au champs associé</w:t>
+        <w:t xml:space="preserve">s </w:t>
+      </w:r>
+      <w:proofErr w:type="spellStart"/>
+      <w:r>
+        <w:rPr>
+          <w:lang w:val="fr-FR"/>
+        </w:rPr>
+        <w:t>au</w:t>
+      </w:r>
+      <w:proofErr w:type="spellEnd"/>
+      <w:r>
+        <w:rPr>
+          <w:lang w:val="fr-FR"/>
+        </w:rPr>
+        <w:t xml:space="preserve"> champs associé</w:t>
       </w:r>
       <w:r>
         <w:rPr>
@@ -3006,7 +3506,21 @@
         <w:rPr>
           <w:lang w:val="fr-FR"/>
         </w:rPr>
-        <w:t xml:space="preserve">L’envoie du json contenant </w:t>
+        <w:t xml:space="preserve">L’envoie du </w:t>
+      </w:r>
+      <w:proofErr w:type="spellStart"/>
+      <w:r>
+        <w:rPr>
+          <w:lang w:val="fr-FR"/>
+        </w:rPr>
+        <w:t>json</w:t>
+      </w:r>
+      <w:proofErr w:type="spellEnd"/>
+      <w:r>
+        <w:rPr>
+          <w:lang w:val="fr-FR"/>
+        </w:rPr>
+        <w:t xml:space="preserve"> contenant </w:t>
       </w:r>
       <w:r>
         <w:rPr>
@@ -3045,14 +3559,14 @@
           <w:lang w:val="fr-FR"/>
         </w:rPr>
       </w:pPr>
-      <w:bookmarkStart w:id="13" w:name="_Toc504556292"/>
+      <w:bookmarkStart w:id="14" w:name="_Toc504556292"/>
       <w:r>
         <w:rPr>
           <w:lang w:val="fr-FR"/>
         </w:rPr>
         <w:t>Connexion</w:t>
       </w:r>
-      <w:bookmarkEnd w:id="13"/>
+      <w:bookmarkEnd w:id="14"/>
     </w:p>
     <w:p>
       <w:pPr>
@@ -3104,12 +3618,30 @@
         </w:rPr>
         <w:t xml:space="preserve">La fonction </w:t>
       </w:r>
+      <w:proofErr w:type="spellStart"/>
+      <w:proofErr w:type="gramStart"/>
       <w:r>
         <w:rPr>
           <w:i/>
           <w:lang w:val="fr-FR"/>
         </w:rPr>
-        <w:t>render()</w:t>
+        <w:t>render</w:t>
+      </w:r>
+      <w:proofErr w:type="spellEnd"/>
+      <w:r>
+        <w:rPr>
+          <w:i/>
+          <w:lang w:val="fr-FR"/>
+        </w:rPr>
+        <w:t>(</w:t>
+      </w:r>
+      <w:proofErr w:type="gramEnd"/>
+      <w:r>
+        <w:rPr>
+          <w:i/>
+          <w:lang w:val="fr-FR"/>
+        </w:rPr>
+        <w:t>)</w:t>
       </w:r>
       <w:r>
         <w:rPr>
@@ -3147,8 +3679,16 @@
         <w:rPr>
           <w:lang w:val="fr-FR"/>
         </w:rPr>
-        <w:t>Une fois le json</w:t>
-      </w:r>
+        <w:t xml:space="preserve">Une fois le </w:t>
+      </w:r>
+      <w:proofErr w:type="spellStart"/>
+      <w:r>
+        <w:rPr>
+          <w:lang w:val="fr-FR"/>
+        </w:rPr>
+        <w:t>json</w:t>
+      </w:r>
+      <w:proofErr w:type="spellEnd"/>
       <w:r>
         <w:rPr>
           <w:lang w:val="fr-FR"/>
@@ -3195,7 +3735,21 @@
         <w:rPr>
           <w:lang w:val="fr-FR"/>
         </w:rPr>
-        <w:t>Dans le cas où la réponse du serveur rejette la demande de connexion, une pop up informe l’utilisateur du rejet, et laisse la possibilité à l’utilisateur de refaire une demande de connexion.</w:t>
+        <w:t xml:space="preserve">Dans le cas où la réponse du serveur rejette la demande de connexion, une </w:t>
+      </w:r>
+      <w:proofErr w:type="spellStart"/>
+      <w:r>
+        <w:rPr>
+          <w:lang w:val="fr-FR"/>
+        </w:rPr>
+        <w:t>pop up</w:t>
+      </w:r>
+      <w:proofErr w:type="spellEnd"/>
+      <w:r>
+        <w:rPr>
+          <w:lang w:val="fr-FR"/>
+        </w:rPr>
+        <w:t xml:space="preserve"> informe l’utilisateur du rejet, et laisse la possibilité à l’utilisateur de refaire une demande de connexion.</w:t>
       </w:r>
     </w:p>
     <w:p>
@@ -3213,7 +3767,21 @@
         <w:rPr>
           <w:lang w:val="fr-FR"/>
         </w:rPr>
-        <w:t xml:space="preserve">Dans le cas où la réponse du serveur approuve la demande de connexion, une pop up informe l’utilisateur de l’approbation, et redirige l’utilisateur vers la page d’accueil dans le cas d’un utilisateur simple ou vers la page admin dans le cas d’un </w:t>
+        <w:t xml:space="preserve">Dans le cas où la réponse du serveur approuve la demande de connexion, une </w:t>
+      </w:r>
+      <w:proofErr w:type="spellStart"/>
+      <w:r>
+        <w:rPr>
+          <w:lang w:val="fr-FR"/>
+        </w:rPr>
+        <w:t>pop up</w:t>
+      </w:r>
+      <w:proofErr w:type="spellEnd"/>
+      <w:r>
+        <w:rPr>
+          <w:lang w:val="fr-FR"/>
+        </w:rPr>
+        <w:t xml:space="preserve"> informe l’utilisateur de l’approbation, et redirige l’utilisateur vers la page d’accueil dans le cas d’un utilisateur simple ou vers la page admin dans le cas d’un </w:t>
       </w:r>
       <w:r>
         <w:rPr>
@@ -3237,7 +3805,21 @@
         <w:rPr>
           <w:lang w:val="fr-FR"/>
         </w:rPr>
-        <w:t xml:space="preserve"> que le token et le rôle de l’utilisateur</w:t>
+        <w:t xml:space="preserve"> que le </w:t>
+      </w:r>
+      <w:proofErr w:type="spellStart"/>
+      <w:r>
+        <w:rPr>
+          <w:lang w:val="fr-FR"/>
+        </w:rPr>
+        <w:t>token</w:t>
+      </w:r>
+      <w:proofErr w:type="spellEnd"/>
+      <w:r>
+        <w:rPr>
+          <w:lang w:val="fr-FR"/>
+        </w:rPr>
+        <w:t xml:space="preserve"> et le rôle de l’utilisateur</w:t>
       </w:r>
       <w:r>
         <w:rPr>
@@ -3273,7 +3855,21 @@
         <w:rPr>
           <w:lang w:val="fr-FR"/>
         </w:rPr>
-        <w:t xml:space="preserve"> sont également stockées en local storage. Une variable associé</w:t>
+        <w:t xml:space="preserve"> sont également stockées en local </w:t>
+      </w:r>
+      <w:proofErr w:type="spellStart"/>
+      <w:r>
+        <w:rPr>
+          <w:lang w:val="fr-FR"/>
+        </w:rPr>
+        <w:t>storage</w:t>
+      </w:r>
+      <w:proofErr w:type="spellEnd"/>
+      <w:r>
+        <w:rPr>
+          <w:lang w:val="fr-FR"/>
+        </w:rPr>
+        <w:t>. Une variable associé</w:t>
       </w:r>
       <w:r>
         <w:rPr>
@@ -3306,14 +3902,14 @@
           <w:lang w:val="fr-FR"/>
         </w:rPr>
       </w:pPr>
-      <w:bookmarkStart w:id="14" w:name="_Toc504556293"/>
+      <w:bookmarkStart w:id="15" w:name="_Toc504556293"/>
       <w:r>
         <w:rPr>
           <w:lang w:val="fr-FR"/>
         </w:rPr>
         <w:t>Sécurité</w:t>
       </w:r>
-      <w:bookmarkEnd w:id="14"/>
+      <w:bookmarkEnd w:id="15"/>
     </w:p>
     <w:p>
       <w:pPr>
@@ -3326,7 +3922,21 @@
         <w:rPr>
           <w:lang w:val="fr-FR"/>
         </w:rPr>
-        <w:t>Lors de chaque appel au serveur, le token délivré par le serveur lors de la connexion est renvoyé</w:t>
+        <w:t xml:space="preserve">Lors de chaque appel au serveur, le </w:t>
+      </w:r>
+      <w:proofErr w:type="spellStart"/>
+      <w:r>
+        <w:rPr>
+          <w:lang w:val="fr-FR"/>
+        </w:rPr>
+        <w:t>token</w:t>
+      </w:r>
+      <w:proofErr w:type="spellEnd"/>
+      <w:r>
+        <w:rPr>
+          <w:lang w:val="fr-FR"/>
+        </w:rPr>
+        <w:t xml:space="preserve"> délivré par le serveur lors de la connexion est renvoyé</w:t>
       </w:r>
       <w:r>
         <w:rPr>
@@ -3338,8 +3948,23 @@
         <w:rPr>
           <w:lang w:val="fr-FR"/>
         </w:rPr>
-        <w:t xml:space="preserve"> avec la requête, sauf pour le chargement de la page Admin. Le token est valide tout le temps, jusqu’à ce que l’utilisateur active le bouton </w:t>
-      </w:r>
+        <w:t xml:space="preserve"> avec la requête, sauf pour le chargement de la page Admin. Le </w:t>
+      </w:r>
+      <w:proofErr w:type="spellStart"/>
+      <w:r>
+        <w:rPr>
+          <w:lang w:val="fr-FR"/>
+        </w:rPr>
+        <w:t>token</w:t>
+      </w:r>
+      <w:proofErr w:type="spellEnd"/>
+      <w:r>
+        <w:rPr>
+          <w:lang w:val="fr-FR"/>
+        </w:rPr>
+        <w:t xml:space="preserve"> est valide tout le temps, jusqu’à ce que l’utilisateur active le bouton </w:t>
+      </w:r>
+      <w:proofErr w:type="spellStart"/>
       <w:r>
         <w:rPr>
           <w:i/>
@@ -3347,6 +3972,7 @@
         </w:rPr>
         <w:t>Logout</w:t>
       </w:r>
+      <w:proofErr w:type="spellEnd"/>
       <w:r>
         <w:rPr>
           <w:lang w:val="fr-FR"/>
@@ -3363,7 +3989,35 @@
         <w:rPr>
           <w:lang w:val="fr-FR"/>
         </w:rPr>
-        <w:t>Lors d’un Logout, le local storage est entièrement vidé et l’utilisateur est redi</w:t>
+        <w:t xml:space="preserve">Lors d’un </w:t>
+      </w:r>
+      <w:proofErr w:type="spellStart"/>
+      <w:r>
+        <w:rPr>
+          <w:lang w:val="fr-FR"/>
+        </w:rPr>
+        <w:t>Logout</w:t>
+      </w:r>
+      <w:proofErr w:type="spellEnd"/>
+      <w:r>
+        <w:rPr>
+          <w:lang w:val="fr-FR"/>
+        </w:rPr>
+        <w:t xml:space="preserve">, le local </w:t>
+      </w:r>
+      <w:proofErr w:type="spellStart"/>
+      <w:r>
+        <w:rPr>
+          <w:lang w:val="fr-FR"/>
+        </w:rPr>
+        <w:t>storage</w:t>
+      </w:r>
+      <w:proofErr w:type="spellEnd"/>
+      <w:r>
+        <w:rPr>
+          <w:lang w:val="fr-FR"/>
+        </w:rPr>
+        <w:t xml:space="preserve"> est entièrement vidé et l’utilisateur est redi</w:t>
       </w:r>
       <w:r>
         <w:rPr>
@@ -3407,7 +4061,49 @@
         <w:rPr>
           <w:lang w:val="fr-FR"/>
         </w:rPr>
-        <w:t xml:space="preserve"> du locage storage. Il faudrait mettre en place une requête qui se déclenche dès la construction du composant, s’assurant que le token qui envoie la requête est bien associé à un compte avec un rôle Admin.</w:t>
+        <w:t xml:space="preserve"> du </w:t>
+      </w:r>
+      <w:proofErr w:type="spellStart"/>
+      <w:r>
+        <w:rPr>
+          <w:lang w:val="fr-FR"/>
+        </w:rPr>
+        <w:t>locage</w:t>
+      </w:r>
+      <w:proofErr w:type="spellEnd"/>
+      <w:r>
+        <w:rPr>
+          <w:lang w:val="fr-FR"/>
+        </w:rPr>
+        <w:t xml:space="preserve"> </w:t>
+      </w:r>
+      <w:proofErr w:type="spellStart"/>
+      <w:r>
+        <w:rPr>
+          <w:lang w:val="fr-FR"/>
+        </w:rPr>
+        <w:t>storage</w:t>
+      </w:r>
+      <w:proofErr w:type="spellEnd"/>
+      <w:r>
+        <w:rPr>
+          <w:lang w:val="fr-FR"/>
+        </w:rPr>
+        <w:t xml:space="preserve">. Il faudrait mettre en place une requête qui se déclenche dès la construction du composant, s’assurant que le </w:t>
+      </w:r>
+      <w:proofErr w:type="spellStart"/>
+      <w:r>
+        <w:rPr>
+          <w:lang w:val="fr-FR"/>
+        </w:rPr>
+        <w:t>token</w:t>
+      </w:r>
+      <w:proofErr w:type="spellEnd"/>
+      <w:r>
+        <w:rPr>
+          <w:lang w:val="fr-FR"/>
+        </w:rPr>
+        <w:t xml:space="preserve"> qui envoie la requête est bien associé à un compte avec un rôle Admin.</w:t>
       </w:r>
     </w:p>
     <w:p>
@@ -3446,12 +4142,12 @@
           <w:lang w:val="fr-FR"/>
         </w:rPr>
       </w:pPr>
-      <w:bookmarkStart w:id="15" w:name="_Toc504556294"/>
+      <w:bookmarkStart w:id="16" w:name="_Toc504556294"/>
       <w:r>
         <w:lastRenderedPageBreak/>
         <w:t>Profil</w:t>
       </w:r>
-      <w:bookmarkEnd w:id="15"/>
+      <w:bookmarkEnd w:id="16"/>
     </w:p>
     <w:p>
       <w:pPr>
@@ -3464,7 +4160,21 @@
         <w:rPr>
           <w:lang w:val="fr-FR"/>
         </w:rPr>
-        <w:t>La page profil associé au composant du même nom affiche le profil de l’utilisateur dans des champs modifiables. Toute modification dans l’un de ces champs met à jour un json dans le state, qui sera</w:t>
+        <w:t xml:space="preserve">La page profil associé au composant du même nom affiche le profil de l’utilisateur dans des champs modifiables. Toute modification dans l’un de ces champs met à jour un </w:t>
+      </w:r>
+      <w:proofErr w:type="spellStart"/>
+      <w:r>
+        <w:rPr>
+          <w:lang w:val="fr-FR"/>
+        </w:rPr>
+        <w:t>json</w:t>
+      </w:r>
+      <w:proofErr w:type="spellEnd"/>
+      <w:r>
+        <w:rPr>
+          <w:lang w:val="fr-FR"/>
+        </w:rPr>
+        <w:t xml:space="preserve"> dans le state, qui sera</w:t>
       </w:r>
       <w:r>
         <w:rPr>
@@ -3508,11 +4218,11 @@
           <w:numId w:val="6"/>
         </w:numPr>
       </w:pPr>
-      <w:bookmarkStart w:id="16" w:name="_Toc504556295"/>
+      <w:bookmarkStart w:id="17" w:name="_Toc504556295"/>
       <w:r>
         <w:t>Main</w:t>
       </w:r>
-      <w:bookmarkEnd w:id="16"/>
+      <w:bookmarkEnd w:id="17"/>
     </w:p>
     <w:p>
       <w:pPr>
@@ -3571,7 +4281,21 @@
         <w:rPr>
           <w:lang w:val="fr-FR"/>
         </w:rPr>
-        <w:t xml:space="preserve">Lorsque les boutons Créer et Rejoindre un groupe sont activés, une fonction asynchrone effectue un appel serveur correspondant. Une pop up avec le </w:t>
+        <w:t xml:space="preserve">Lorsque les boutons Créer et Rejoindre un groupe sont activés, une fonction asynchrone effectue un appel serveur correspondant. Une </w:t>
+      </w:r>
+      <w:proofErr w:type="spellStart"/>
+      <w:r>
+        <w:rPr>
+          <w:lang w:val="fr-FR"/>
+        </w:rPr>
+        <w:t>pop up</w:t>
+      </w:r>
+      <w:proofErr w:type="spellEnd"/>
+      <w:r>
+        <w:rPr>
+          <w:lang w:val="fr-FR"/>
+        </w:rPr>
+        <w:t xml:space="preserve"> avec le </w:t>
       </w:r>
       <w:r>
         <w:rPr>
@@ -3604,7 +4328,7 @@
           <w:lang w:val="fr-FR"/>
         </w:rPr>
       </w:pPr>
-      <w:bookmarkStart w:id="17" w:name="_Toc504556296"/>
+      <w:bookmarkStart w:id="18" w:name="_Toc504556296"/>
       <w:r>
         <w:rPr>
           <w:lang w:val="fr-FR"/>
@@ -3617,7 +4341,20 @@
         </w:rPr>
         <w:t>mobile</w:t>
       </w:r>
-      <w:bookmarkEnd w:id="17"/>
+      <w:bookmarkEnd w:id="18"/>
+    </w:p>
+    <w:p>
+      <w:pPr>
+        <w:rPr>
+          <w:lang w:val="fr-FR"/>
+        </w:rPr>
+      </w:pPr>
+      <w:r>
+        <w:rPr>
+          <w:lang w:val="fr-FR"/>
+        </w:rPr>
+        <w:t>Nous avons décidé de travailler sur la plateforme Android</w:t>
+      </w:r>
     </w:p>
     <w:p>
       <w:pPr>
@@ -3630,14 +4367,14 @@
           <w:lang w:val="fr-FR"/>
         </w:rPr>
       </w:pPr>
-      <w:bookmarkStart w:id="18" w:name="_Toc504556297"/>
+      <w:bookmarkStart w:id="19" w:name="_Toc504556297"/>
       <w:r>
         <w:rPr>
           <w:lang w:val="fr-FR"/>
         </w:rPr>
         <w:t>Spécifications back-end données échangées</w:t>
       </w:r>
-      <w:bookmarkEnd w:id="18"/>
+      <w:bookmarkEnd w:id="19"/>
     </w:p>
     <w:p>
       <w:pPr>
@@ -3650,14 +4387,14 @@
           <w:lang w:val="fr-FR"/>
         </w:rPr>
       </w:pPr>
-      <w:bookmarkStart w:id="19" w:name="_Toc504556298"/>
+      <w:bookmarkStart w:id="20" w:name="_Toc504556298"/>
       <w:r>
         <w:rPr>
           <w:lang w:val="fr-FR"/>
         </w:rPr>
         <w:t>Spécifications back-end données utilisateurs</w:t>
       </w:r>
-      <w:bookmarkEnd w:id="19"/>
+      <w:bookmarkEnd w:id="20"/>
     </w:p>
     <w:p>
       <w:pPr>
@@ -3694,8 +4431,6 @@
         </w:rPr>
         <w:t xml:space="preserve">Tests et périmètres fonctionnels </w:t>
       </w:r>
-      <w:bookmarkStart w:id="20" w:name="_GoBack"/>
-      <w:bookmarkEnd w:id="20"/>
     </w:p>
     <w:p>
       <w:pPr>
@@ -5729,7 +6464,7 @@
 </file>
 
 <file path=customXml/itemProps1.xml><?xml version="1.0" encoding="utf-8"?>
-<ds:datastoreItem xmlns:ds="http://schemas.openxmlformats.org/officeDocument/2006/customXml" ds:itemID="{C815F5D2-7881-4DE0-90DA-954D4DD9917A}">
+<ds:datastoreItem xmlns:ds="http://schemas.openxmlformats.org/officeDocument/2006/customXml" ds:itemID="{177A2EA6-F2F0-403C-9B75-857F10975DDA}">
   <ds:schemaRefs>
     <ds:schemaRef ds:uri="http://schemas.openxmlformats.org/officeDocument/2006/bibliography"/>
   </ds:schemaRefs>

</xml_diff>